<commit_message>
actualizacion de la ducumentacion trimestre 1 y 2
</commit_message>
<xml_diff>
--- a/proy_formativo/documentacion/1er_Trim/2_Formulación_del_Proyecto.docx
+++ b/proy_formativo/documentacion/1er_Trim/2_Formulación_del_Proyecto.docx
@@ -83,24 +83,6 @@
     </w:p>
     <w:p>
       <w:pPr>
-        <w:rPr>
-          <w:rFonts w:ascii="Arial" w:hAnsi="Arial" w:cs="Arial"/>
-          <w:color w:val="365F91" w:themeColor="accent1" w:themeShade="BF"/>
-          <w:lang w:val="es-CO"/>
-        </w:rPr>
-      </w:pPr>
-      <w:r>
-        <w:rPr>
-          <w:rFonts w:ascii="Arial" w:hAnsi="Arial" w:cs="Arial"/>
-          <w:color w:val="365F91" w:themeColor="accent1" w:themeShade="BF"/>
-          <w:sz w:val="22"/>
-          <w:lang w:val="es-ES"/>
-        </w:rPr>
-        <w:t>Que aporte información sobre el proceso, problema y/o institución donde se desarrolla. Ayuda a diferenciar el proyecto de otros y a anunciar el contenido del proyecto.</w:t>
-      </w:r>
-    </w:p>
-    <w:p>
-      <w:pPr>
         <w:pStyle w:val="Titulosinnumero"/>
         <w:jc w:val="center"/>
         <w:rPr>
@@ -113,6 +95,20 @@
     <w:p>
       <w:pPr>
         <w:rPr>
+          <w:lang w:val="es-CO"/>
+        </w:rPr>
+      </w:pPr>
+    </w:p>
+    <w:p>
+      <w:pPr>
+        <w:rPr>
+          <w:lang w:val="es-CO"/>
+        </w:rPr>
+      </w:pPr>
+    </w:p>
+    <w:p>
+      <w:pPr>
+        <w:rPr>
           <w:rFonts w:ascii="Arial" w:hAnsi="Arial" w:cs="Arial"/>
           <w:lang w:val="es-CO"/>
         </w:rPr>
@@ -152,64 +148,17 @@
         <w:rPr>
           <w:rFonts w:ascii="Arial" w:hAnsi="Arial" w:cs="Arial"/>
           <w:sz w:val="24"/>
-          <w:lang w:val="es-CO"/>
+          <w:u w:val="single"/>
+          <w:lang w:val="es-419"/>
         </w:rPr>
       </w:pPr>
       <w:r>
         <w:rPr>
           <w:rFonts w:ascii="Arial" w:hAnsi="Arial" w:cs="Arial"/>
           <w:sz w:val="24"/>
-          <w:lang w:val="es-CO"/>
-        </w:rPr>
-        <w:t>&lt;nombre de</w:t>
-      </w:r>
-      <w:r>
-        <w:rPr>
-          <w:rFonts w:ascii="Arial" w:hAnsi="Arial" w:cs="Arial"/>
-          <w:sz w:val="24"/>
-          <w:lang w:val="es-CO"/>
-        </w:rPr>
-        <w:t xml:space="preserve"> </w:t>
-      </w:r>
-      <w:r>
-        <w:rPr>
-          <w:rFonts w:ascii="Arial" w:hAnsi="Arial" w:cs="Arial"/>
-          <w:sz w:val="24"/>
-          <w:lang w:val="es-CO"/>
-        </w:rPr>
-        <w:t>l</w:t>
-      </w:r>
-      <w:r>
-        <w:rPr>
-          <w:rFonts w:ascii="Arial" w:hAnsi="Arial" w:cs="Arial"/>
-          <w:sz w:val="24"/>
-          <w:lang w:val="es-CO"/>
-        </w:rPr>
-        <w:t>a</w:t>
-      </w:r>
-      <w:r>
-        <w:rPr>
-          <w:rFonts w:ascii="Arial" w:hAnsi="Arial" w:cs="Arial"/>
-          <w:sz w:val="24"/>
-          <w:lang w:val="es-CO"/>
-        </w:rPr>
-        <w:t xml:space="preserve"> </w:t>
-      </w:r>
-      <w:r>
-        <w:rPr>
-          <w:rFonts w:ascii="Arial" w:hAnsi="Arial" w:cs="Arial"/>
-          <w:sz w:val="24"/>
-          <w:lang w:val="es-CO"/>
-        </w:rPr>
-        <w:t>coordinación</w:t>
-      </w:r>
-      <w:r>
-        <w:rPr>
-          <w:rFonts w:ascii="Arial" w:hAnsi="Arial" w:cs="Arial"/>
-          <w:sz w:val="24"/>
-          <w:lang w:val="es-CO"/>
-        </w:rPr>
-        <w:t>&gt;</w:t>
+          <w:lang w:val="es-419"/>
+        </w:rPr>
+        <w:t>CEET</w:t>
       </w:r>
     </w:p>
     <w:p>
@@ -1908,7 +1857,7 @@
             <w:rFonts w:cs="Arial"/>
             <w:webHidden/>
           </w:rPr>
-          <w:t>5</w:t>
+          <w:t>6</w:t>
         </w:r>
         <w:r>
           <w:rPr>
@@ -2083,20 +2032,17 @@
             <w:rFonts w:cs="Arial"/>
             <w:webHidden/>
           </w:rPr>
-        </w:r>
-        <w:r>
-          <w:rPr>
-            <w:rFonts w:cs="Arial"/>
-            <w:webHidden/>
-          </w:rPr>
           <w:fldChar w:fldCharType="separate"/>
         </w:r>
         <w:r>
           <w:rPr>
             <w:rFonts w:cs="Arial"/>
-            <w:webHidden/>
-          </w:rPr>
-          <w:t>6</w:t>
+            <w:b w:val="0"/>
+            <w:bCs w:val="0"/>
+            <w:webHidden/>
+            <w:lang w:val="es-ES"/>
+          </w:rPr>
+          <w:t>¡Error! Marcador no definido.</w:t>
         </w:r>
         <w:r>
           <w:rPr>
@@ -2177,20 +2123,17 @@
             <w:rFonts w:cs="Arial"/>
             <w:webHidden/>
           </w:rPr>
-        </w:r>
-        <w:r>
-          <w:rPr>
-            <w:rFonts w:cs="Arial"/>
-            <w:webHidden/>
-          </w:rPr>
           <w:fldChar w:fldCharType="separate"/>
         </w:r>
         <w:r>
           <w:rPr>
             <w:rFonts w:cs="Arial"/>
-            <w:webHidden/>
-          </w:rPr>
-          <w:t>8</w:t>
+            <w:b w:val="0"/>
+            <w:bCs w:val="0"/>
+            <w:webHidden/>
+            <w:lang w:val="es-ES"/>
+          </w:rPr>
+          <w:t>¡Error! Marcador no definido.</w:t>
         </w:r>
         <w:r>
           <w:rPr>
@@ -2284,7 +2227,7 @@
             <w:rFonts w:cs="Arial"/>
             <w:webHidden/>
           </w:rPr>
-          <w:t>9</w:t>
+          <w:t>7</w:t>
         </w:r>
         <w:r>
           <w:rPr>
@@ -2378,7 +2321,7 @@
             <w:rFonts w:cs="Arial"/>
             <w:webHidden/>
           </w:rPr>
-          <w:t>9</w:t>
+          <w:t>8</w:t>
         </w:r>
         <w:r>
           <w:rPr>
@@ -2472,7 +2415,7 @@
             <w:rFonts w:cs="Arial"/>
             <w:webHidden/>
           </w:rPr>
-          <w:t>9</w:t>
+          <w:t>8</w:t>
         </w:r>
         <w:r>
           <w:rPr>
@@ -2566,7 +2509,7 @@
             <w:rFonts w:cs="Arial"/>
             <w:webHidden/>
           </w:rPr>
-          <w:t>10</w:t>
+          <w:t>9</w:t>
         </w:r>
         <w:r>
           <w:rPr>
@@ -3879,8 +3822,6 @@
           <w:lang w:val="es-ES"/>
         </w:rPr>
       </w:pPr>
-      <w:bookmarkStart w:id="2" w:name="_GoBack"/>
-      <w:bookmarkEnd w:id="2"/>
     </w:p>
     <w:p>
       <w:pPr>
@@ -3912,8 +3853,8 @@
           <w:sz w:val="28"/>
         </w:rPr>
       </w:pPr>
-      <w:bookmarkStart w:id="3" w:name="_Toc63585470"/>
-      <w:bookmarkStart w:id="4" w:name="_Toc413857944"/>
+      <w:bookmarkStart w:id="2" w:name="_Toc63585470"/>
+      <w:bookmarkStart w:id="3" w:name="_Toc413857944"/>
       <w:r>
         <w:rPr>
           <w:i w:val="0"/>
@@ -3922,8 +3863,8 @@
         </w:rPr>
         <w:t>PLANTEAMIENTO DEL PROBLEMA</w:t>
       </w:r>
+      <w:bookmarkEnd w:id="2"/>
       <w:bookmarkEnd w:id="3"/>
-      <w:bookmarkEnd w:id="4"/>
     </w:p>
     <w:p>
       <w:pPr>
@@ -3967,7 +3908,7 @@
           <w:sz w:val="28"/>
         </w:rPr>
       </w:pPr>
-      <w:bookmarkStart w:id="5" w:name="_Toc413857945"/>
+      <w:bookmarkStart w:id="4" w:name="_Toc413857945"/>
       <w:r>
         <w:rPr>
           <w:i w:val="0"/>
@@ -3976,73 +3917,73 @@
         </w:rPr>
         <w:t>OBJETIVOS</w:t>
       </w:r>
+      <w:bookmarkEnd w:id="4"/>
+    </w:p>
+    <w:p>
+      <w:pPr>
+        <w:pStyle w:val="Ttulo2"/>
+      </w:pPr>
+      <w:bookmarkStart w:id="5" w:name="_Toc63585472"/>
+      <w:bookmarkStart w:id="6" w:name="_Toc413857946"/>
+      <w:r>
+        <w:t xml:space="preserve">Objetivo </w:t>
+      </w:r>
       <w:bookmarkEnd w:id="5"/>
+      <w:r>
+        <w:t>General</w:t>
+      </w:r>
+      <w:r>
+        <w:t xml:space="preserve"> – Propósito</w:t>
+      </w:r>
+      <w:bookmarkEnd w:id="6"/>
+    </w:p>
+    <w:p/>
+    <w:p>
+      <w:pPr>
+        <w:jc w:val="both"/>
+        <w:rPr>
+          <w:rFonts w:ascii="Arial" w:hAnsi="Arial" w:cs="Arial"/>
+          <w:lang w:val="es-419"/>
+        </w:rPr>
+      </w:pPr>
+      <w:r>
+        <w:rPr>
+          <w:rFonts w:ascii="Arial" w:hAnsi="Arial" w:cs="Arial"/>
+          <w:lang w:val="es-419"/>
+        </w:rPr>
+        <w:t>Desarrollar un sistema de informaci</w:t>
+      </w:r>
+      <w:r>
+        <w:rPr>
+          <w:rFonts w:ascii="Arial" w:hAnsi="Arial" w:cs="Arial"/>
+          <w:lang w:val="es-419"/>
+        </w:rPr>
+        <w:t>ón que permita la gestion y</w:t>
+      </w:r>
+      <w:r>
+        <w:rPr>
+          <w:rFonts w:ascii="Arial" w:hAnsi="Arial" w:cs="Arial"/>
+          <w:lang w:val="es-419"/>
+        </w:rPr>
+        <w:t xml:space="preserve"> seguimiento de los procesos de inventario y manejo de caja Para la empresa Artesanía Diluz</w:t>
+      </w:r>
+      <w:r>
+        <w:rPr>
+          <w:rFonts w:ascii="Arial" w:hAnsi="Arial" w:cs="Arial"/>
+          <w:lang w:val="es-419"/>
+        </w:rPr>
+        <w:t>, que mejore el control de los mismos y sirva como ayuda para la toma de decisiones para la empresa.</w:t>
+      </w:r>
     </w:p>
     <w:p>
       <w:pPr>
         <w:pStyle w:val="Ttulo2"/>
       </w:pPr>
-      <w:bookmarkStart w:id="6" w:name="_Toc63585472"/>
-      <w:bookmarkStart w:id="7" w:name="_Toc413857946"/>
-      <w:r>
-        <w:t xml:space="preserve">Objetivo </w:t>
-      </w:r>
-      <w:bookmarkEnd w:id="6"/>
-      <w:r>
-        <w:t>General</w:t>
-      </w:r>
-      <w:r>
-        <w:t xml:space="preserve"> – Propósito</w:t>
+      <w:bookmarkStart w:id="7" w:name="_Toc413857947"/>
+      <w:r>
+        <w:t>Objetivos Específicos</w:t>
       </w:r>
       <w:bookmarkEnd w:id="7"/>
-    </w:p>
-    <w:p/>
-    <w:p>
-      <w:pPr>
-        <w:jc w:val="both"/>
-        <w:rPr>
-          <w:rFonts w:ascii="Arial" w:hAnsi="Arial" w:cs="Arial"/>
-          <w:lang w:val="es-419"/>
-        </w:rPr>
-      </w:pPr>
-      <w:r>
-        <w:rPr>
-          <w:rFonts w:ascii="Arial" w:hAnsi="Arial" w:cs="Arial"/>
-          <w:lang w:val="es-419"/>
-        </w:rPr>
-        <w:t>Desarrollar un sistema de informaci</w:t>
-      </w:r>
-      <w:r>
-        <w:rPr>
-          <w:rFonts w:ascii="Arial" w:hAnsi="Arial" w:cs="Arial"/>
-          <w:lang w:val="es-419"/>
-        </w:rPr>
-        <w:t>ón que permita la gestion y</w:t>
-      </w:r>
-      <w:r>
-        <w:rPr>
-          <w:rFonts w:ascii="Arial" w:hAnsi="Arial" w:cs="Arial"/>
-          <w:lang w:val="es-419"/>
-        </w:rPr>
-        <w:t xml:space="preserve"> seguimiento de los procesos de inventario y manejo de caja Para la empresa Artesanía Diluz</w:t>
-      </w:r>
-      <w:r>
-        <w:rPr>
-          <w:rFonts w:ascii="Arial" w:hAnsi="Arial" w:cs="Arial"/>
-          <w:lang w:val="es-419"/>
-        </w:rPr>
-        <w:t>, que mejore el control de los mismos y sirva como ayuda para la toma de decisiones para la empresa.</w:t>
-      </w:r>
-    </w:p>
-    <w:p>
-      <w:pPr>
-        <w:pStyle w:val="Ttulo2"/>
-      </w:pPr>
-      <w:bookmarkStart w:id="8" w:name="_Toc413857947"/>
-      <w:r>
-        <w:t>Objetivos Específicos</w:t>
-      </w:r>
-      <w:bookmarkEnd w:id="8"/>
     </w:p>
     <w:p>
       <w:pPr>
@@ -4199,7 +4140,7 @@
           <w:sz w:val="28"/>
         </w:rPr>
       </w:pPr>
-      <w:bookmarkStart w:id="9" w:name="_Toc413857948"/>
+      <w:bookmarkStart w:id="8" w:name="_Toc413857948"/>
       <w:r>
         <w:rPr>
           <w:i w:val="0"/>
@@ -4208,7 +4149,7 @@
         </w:rPr>
         <w:t>JUSTIFICACIÓN</w:t>
       </w:r>
-      <w:bookmarkEnd w:id="9"/>
+      <w:bookmarkEnd w:id="8"/>
     </w:p>
     <w:p>
       <w:pPr>
@@ -4294,7 +4235,7 @@
           <w:sz w:val="28"/>
         </w:rPr>
       </w:pPr>
-      <w:bookmarkStart w:id="10" w:name="_Toc413857949"/>
+      <w:bookmarkStart w:id="9" w:name="_Toc413857949"/>
       <w:r>
         <w:rPr>
           <w:i w:val="0"/>
@@ -4303,95 +4244,135 @@
         </w:rPr>
         <w:t>ESTUDIO DE FACTIBILIDAD</w:t>
       </w:r>
+      <w:bookmarkEnd w:id="9"/>
+    </w:p>
+    <w:p/>
+    <w:p>
+      <w:pPr>
+        <w:jc w:val="both"/>
+        <w:rPr>
+          <w:rFonts w:ascii="Arial" w:hAnsi="Arial" w:cs="Arial"/>
+          <w:lang w:val="es-419"/>
+        </w:rPr>
+      </w:pPr>
+      <w:r>
+        <w:rPr>
+          <w:rFonts w:ascii="Arial" w:hAnsi="Arial" w:cs="Arial"/>
+          <w:lang w:val="es-419"/>
+        </w:rPr>
+        <w:t>El proyecto se realizara bajo la supervision de los instruct</w:t>
+      </w:r>
+      <w:r>
+        <w:rPr>
+          <w:rFonts w:ascii="Arial" w:hAnsi="Arial" w:cs="Arial"/>
+          <w:lang w:val="es-419"/>
+        </w:rPr>
+        <w:t>ores del SENA y con la guia de la empresa Artesanías Diluz para sus necesidades especificas, durante el planteamineto del proyecto se revisó que cada uno de los objetivos era alcanzable dentro del plazo estipulado (dos años) y que representaba la solucion a las necesidades encontradas.</w:t>
+      </w:r>
+    </w:p>
+    <w:p>
+      <w:pPr>
+        <w:pStyle w:val="Ttulo2"/>
+      </w:pPr>
+      <w:bookmarkStart w:id="10" w:name="_Toc413857950"/>
+      <w:r>
+        <w:t>Factibilidad Técnica</w:t>
+      </w:r>
       <w:bookmarkEnd w:id="10"/>
     </w:p>
     <w:p>
       <w:pPr>
-        <w:rPr>
-          <w:rFonts w:ascii="Arial" w:hAnsi="Arial" w:cs="Arial"/>
-          <w:color w:val="365F91" w:themeColor="accent1" w:themeShade="BF"/>
-          <w:sz w:val="22"/>
-          <w:lang w:val="es-ES"/>
-        </w:rPr>
-      </w:pPr>
-      <w:r>
-        <w:rPr>
-          <w:rFonts w:ascii="Arial" w:hAnsi="Arial" w:cs="Arial"/>
-          <w:color w:val="365F91" w:themeColor="accent1" w:themeShade="BF"/>
-          <w:sz w:val="22"/>
-          <w:lang w:val="es-ES"/>
-        </w:rPr>
-        <w:t>A través del análisi</w:t>
-      </w:r>
-      <w:r>
-        <w:rPr>
-          <w:rFonts w:ascii="Arial" w:hAnsi="Arial" w:cs="Arial"/>
-          <w:color w:val="365F91" w:themeColor="accent1" w:themeShade="BF"/>
-          <w:sz w:val="22"/>
-          <w:lang w:val="es-ES"/>
-        </w:rPr>
-        <w:t>s</w:t>
-      </w:r>
-      <w:r>
-        <w:rPr>
-          <w:rFonts w:ascii="Arial" w:hAnsi="Arial" w:cs="Arial"/>
-          <w:color w:val="365F91" w:themeColor="accent1" w:themeShade="BF"/>
-          <w:sz w:val="22"/>
-          <w:lang w:val="es-ES"/>
-        </w:rPr>
-        <w:t xml:space="preserve"> de información prelimiar se busca reducir al máximo la incertidumbre sobre el desarrollo del proyecto frente a varios aspectos</w:t>
-      </w:r>
-      <w:r>
-        <w:rPr>
-          <w:rFonts w:ascii="Arial" w:hAnsi="Arial" w:cs="Arial"/>
-          <w:color w:val="365F91" w:themeColor="accent1" w:themeShade="BF"/>
-          <w:sz w:val="22"/>
-          <w:lang w:val="es-ES"/>
-        </w:rPr>
-        <w:t xml:space="preserve"> (confirmar que frente a cada uno de estos aspectos no hayan impedimentos para el desarrollo del proyecto), o en otras palabras que si es posible su desarrollo.</w:t>
+        <w:jc w:val="both"/>
+        <w:rPr>
+          <w:rFonts w:ascii="Arial" w:hAnsi="Arial" w:cs="Arial"/>
+          <w:lang w:val="es-419"/>
+        </w:rPr>
+      </w:pPr>
+      <w:r>
+        <w:rPr>
+          <w:rFonts w:ascii="Arial" w:hAnsi="Arial" w:cs="Arial"/>
+          <w:lang w:val="es-419"/>
+        </w:rPr>
+        <w:t xml:space="preserve">Siendo este un proyecto formativo la realizacion del mismo estara dada por la habilidad de los integrantes del grupo de trabajo, pero contara con la supervison y guia de los instructores </w:t>
+      </w:r>
+      <w:r>
+        <w:rPr>
+          <w:rFonts w:ascii="Arial" w:hAnsi="Arial" w:cs="Arial"/>
+          <w:lang w:val="es-419"/>
+        </w:rPr>
+        <w:t>del CEET en el SENA y se proporcionara todas las herramientas necesarias para el completo desarrollo del proyecto.</w:t>
       </w:r>
     </w:p>
     <w:p>
       <w:pPr>
         <w:pStyle w:val="Ttulo2"/>
-      </w:pPr>
-      <w:bookmarkStart w:id="11" w:name="_Toc413857950"/>
-      <w:r>
-        <w:t>Factibilidad Técnica</w:t>
+        <w:rPr>
+          <w:lang w:val="es-CO"/>
+        </w:rPr>
+      </w:pPr>
+      <w:bookmarkStart w:id="11" w:name="_Toc413857951"/>
+      <w:r>
+        <w:rPr>
+          <w:lang w:val="es-CO"/>
+        </w:rPr>
+        <w:t xml:space="preserve">Factibilidad Económica y Financiera </w:t>
+      </w:r>
+      <w:r>
+        <w:rPr>
+          <w:lang w:val="es-CO"/>
+        </w:rPr>
+        <w:t>(Fase 2)</w:t>
       </w:r>
       <w:bookmarkEnd w:id="11"/>
     </w:p>
     <w:p>
       <w:pPr>
+        <w:jc w:val="both"/>
+        <w:rPr>
+          <w:rFonts w:ascii="Arial" w:hAnsi="Arial" w:cs="Arial"/>
+          <w:lang w:val="es-419"/>
+        </w:rPr>
+      </w:pPr>
+      <w:r>
+        <w:rPr>
+          <w:rFonts w:ascii="Arial" w:hAnsi="Arial" w:cs="Arial"/>
+          <w:lang w:val="es-419"/>
+        </w:rPr>
+        <w:t xml:space="preserve">Dado que este es un proyecto educativo y se realizará con el apoyo del SENA los recursos necesarios se daran por parte de esta institución </w:t>
+      </w:r>
+      <w:r>
+        <w:rPr>
+          <w:rFonts w:ascii="Arial" w:hAnsi="Arial" w:cs="Arial"/>
+          <w:lang w:val="es-419"/>
+        </w:rPr>
+        <w:t>y para la puesta en funcionamiento de la aplicación la empresa sera quien asuma el costo de el hosting.</w:t>
+      </w:r>
+    </w:p>
+    <w:p>
+      <w:pPr>
         <w:pStyle w:val="Ttulo2"/>
-        <w:rPr>
-          <w:lang w:val="es-CO"/>
-        </w:rPr>
-      </w:pPr>
-      <w:bookmarkStart w:id="12" w:name="_Toc413857951"/>
-      <w:r>
-        <w:rPr>
-          <w:lang w:val="es-CO"/>
-        </w:rPr>
-        <w:t xml:space="preserve">Factibilidad Económica y Financiera </w:t>
-      </w:r>
-      <w:r>
-        <w:rPr>
-          <w:lang w:val="es-CO"/>
-        </w:rPr>
-        <w:t>(Fase 2)</w:t>
+      </w:pPr>
+      <w:bookmarkStart w:id="12" w:name="_Toc413857952"/>
+      <w:r>
+        <w:t>Factibilidad Legal y Ética</w:t>
       </w:r>
       <w:bookmarkEnd w:id="12"/>
     </w:p>
     <w:p>
       <w:pPr>
-        <w:pStyle w:val="Ttulo2"/>
-      </w:pPr>
-      <w:bookmarkStart w:id="13" w:name="_Toc413857952"/>
-      <w:r>
-        <w:t>Factibilidad Legal y Ética</w:t>
-      </w:r>
-      <w:bookmarkEnd w:id="13"/>
+        <w:jc w:val="both"/>
+        <w:rPr>
+          <w:rFonts w:ascii="Arial" w:hAnsi="Arial" w:cs="Arial"/>
+          <w:lang w:val="es-419"/>
+        </w:rPr>
+      </w:pPr>
+      <w:r>
+        <w:rPr>
+          <w:rFonts w:ascii="Arial" w:hAnsi="Arial" w:cs="Arial"/>
+          <w:lang w:val="es-419"/>
+        </w:rPr>
+        <w:t>No aplica</w:t>
+      </w:r>
     </w:p>
     <w:p/>
     <w:p>
@@ -4403,7 +4384,7 @@
           <w:sz w:val="28"/>
         </w:rPr>
       </w:pPr>
-      <w:bookmarkStart w:id="14" w:name="_Toc413857953"/>
+      <w:bookmarkStart w:id="13" w:name="_Toc413857953"/>
       <w:r>
         <w:rPr>
           <w:i w:val="0"/>
@@ -4412,7 +4393,7 @@
         </w:rPr>
         <w:t>ANTECEDENTES</w:t>
       </w:r>
-      <w:bookmarkEnd w:id="14"/>
+      <w:bookmarkEnd w:id="13"/>
     </w:p>
     <w:p>
       <w:pPr>
@@ -4482,6 +4463,24 @@
         </w:rPr>
         <w:t>la gestion de la contabilidad para la empresa pero en Artesanía Diluz acceder a estos es muy costoso y no se ajustan completamente a las necesidades encontradas.</w:t>
       </w:r>
+    </w:p>
+    <w:p>
+      <w:pPr>
+        <w:jc w:val="both"/>
+        <w:rPr>
+          <w:rFonts w:ascii="Arial" w:hAnsi="Arial" w:cs="Arial"/>
+          <w:lang w:val="es-419"/>
+        </w:rPr>
+      </w:pPr>
+    </w:p>
+    <w:p>
+      <w:pPr>
+        <w:jc w:val="both"/>
+        <w:rPr>
+          <w:rFonts w:ascii="Arial" w:hAnsi="Arial" w:cs="Arial"/>
+          <w:lang w:val="es-419"/>
+        </w:rPr>
+      </w:pPr>
     </w:p>
     <w:p>
       <w:pPr>
@@ -4500,16 +4499,17 @@
           <w:sz w:val="28"/>
         </w:rPr>
       </w:pPr>
-      <w:bookmarkStart w:id="15" w:name="_Toc413857954"/>
+      <w:bookmarkStart w:id="14" w:name="_Toc413857954"/>
       <w:r>
         <w:rPr>
           <w:i w:val="0"/>
           <w:iCs w:val="0"/>
           <w:sz w:val="28"/>
         </w:rPr>
+        <w:lastRenderedPageBreak/>
         <w:t>MARCO DE REFERENCIA</w:t>
       </w:r>
-      <w:bookmarkEnd w:id="15"/>
+      <w:bookmarkEnd w:id="14"/>
     </w:p>
     <w:p>
       <w:pPr>
@@ -4523,34 +4523,22 @@
         <w:jc w:val="both"/>
         <w:rPr>
           <w:rFonts w:ascii="Arial" w:hAnsi="Arial" w:cs="Arial"/>
-          <w:color w:val="365F91" w:themeColor="accent1" w:themeShade="BF"/>
-          <w:sz w:val="22"/>
           <w:lang w:val="es-ES"/>
         </w:rPr>
       </w:pPr>
       <w:r>
         <w:rPr>
           <w:rFonts w:ascii="Arial" w:hAnsi="Arial" w:cs="Arial"/>
-          <w:color w:val="365F91" w:themeColor="accent1" w:themeShade="BF"/>
-          <w:sz w:val="22"/>
+          <w:lang w:val="es-419"/>
+        </w:rPr>
+        <w:t xml:space="preserve">Se debe tener en cuenta que la aplicación debe tener tanto ingreso como salida de productos, cantidad de cada producto y se debe permitir la consulta de manera sencilla para el usuario del sistema, los informes deben dar informacion completa de los movimientos de la caja, cada venta </w:t>
+      </w:r>
+      <w:r>
+        <w:rPr>
+          <w:rFonts w:ascii="Arial" w:hAnsi="Arial" w:cs="Arial"/>
           <w:lang w:val="es-ES"/>
         </w:rPr>
-        <w:t>Enunciar (no transcribir o describir) las reglamentaciones o normatividad en las que está enmarcado el proceso a intervenir y/o que debe contemplarse para el desarrollo del Sisyema de Información. Leyes, decretos o reglamentaciones externas a la empresa o institución y también las internas de ser necesario.</w:t>
-      </w:r>
-    </w:p>
-    <w:p>
-      <w:pPr>
-        <w:rPr>
-          <w:rFonts w:ascii="Arial" w:hAnsi="Arial" w:cs="Arial"/>
-          <w:lang w:val="es-ES"/>
-        </w:rPr>
-      </w:pPr>
-      <w:r>
-        <w:rPr>
-          <w:rFonts w:ascii="Arial" w:hAnsi="Arial" w:cs="Arial"/>
-          <w:lang w:val="es-ES"/>
-        </w:rPr>
-        <w:br w:type="page"/>
+        <w:t>o compra de productos debe poder ser registrada con la informacion necesaria para cada una, y los ususario deben ser capacitados para el uso de la misma de manera que puedan ejecutar sus funciones sin ningun problema, el sistema debe ser sencillo y de facil acceso para los usuarios.</w:t>
       </w:r>
     </w:p>
     <w:p>
@@ -4570,7 +4558,7 @@
           <w:sz w:val="28"/>
         </w:rPr>
       </w:pPr>
-      <w:bookmarkStart w:id="16" w:name="_Toc413857955"/>
+      <w:bookmarkStart w:id="15" w:name="_Toc413857955"/>
       <w:r>
         <w:rPr>
           <w:i w:val="0"/>
@@ -4579,25 +4567,21 @@
         </w:rPr>
         <w:t>DIAGRAMA DE PROCESOS</w:t>
       </w:r>
-      <w:bookmarkEnd w:id="16"/>
-    </w:p>
-    <w:p>
-      <w:pPr>
-        <w:rPr>
-          <w:rFonts w:ascii="Arial" w:hAnsi="Arial" w:cs="Arial"/>
-        </w:rPr>
-      </w:pPr>
-    </w:p>
-    <w:p>
-      <w:pPr>
+      <w:bookmarkEnd w:id="15"/>
+    </w:p>
+    <w:p>
+      <w:pPr>
+        <w:rPr>
+          <w:rFonts w:ascii="Arial" w:hAnsi="Arial" w:cs="Arial"/>
+        </w:rPr>
+      </w:pPr>
+    </w:p>
+    <w:p>
+      <w:pPr>
+        <w:keepNext/>
         <w:jc w:val="both"/>
-        <w:rPr>
-          <w:rFonts w:ascii="Arial" w:hAnsi="Arial" w:cs="Arial"/>
-          <w:color w:val="365F91" w:themeColor="accent1" w:themeShade="BF"/>
-          <w:sz w:val="22"/>
-          <w:lang w:val="es-ES"/>
-        </w:rPr>
-      </w:pPr>
+      </w:pPr>
+      <w:bookmarkStart w:id="16" w:name="_GoBack"/>
       <w:r>
         <w:rPr>
           <w:rFonts w:ascii="Arial" w:hAnsi="Arial" w:cs="Arial"/>
@@ -4605,6 +4589,7 @@
           <w:sz w:val="22"/>
           <w:lang w:val="es-419" w:eastAsia="es-419"/>
         </w:rPr>
+        <w:lastRenderedPageBreak/>
         <w:drawing>
           <wp:inline distT="0" distB="0" distL="0" distR="0">
             <wp:extent cx="5613400" cy="6691630"/>
@@ -4647,6 +4632,47 @@
           </wp:inline>
         </w:drawing>
       </w:r>
+      <w:bookmarkEnd w:id="16"/>
+    </w:p>
+    <w:p>
+      <w:pPr>
+        <w:pStyle w:val="Descripcin"/>
+        <w:jc w:val="both"/>
+        <w:rPr>
+          <w:lang w:val="es-419"/>
+        </w:rPr>
+      </w:pPr>
+      <w:r>
+        <w:t xml:space="preserve">Imagen </w:t>
+      </w:r>
+      <w:r>
+        <w:fldChar w:fldCharType="begin"/>
+      </w:r>
+      <w:r>
+        <w:instrText xml:space="preserve"> SEQ Imagen \* ARABIC </w:instrText>
+      </w:r>
+      <w:r>
+        <w:fldChar w:fldCharType="separate"/>
+      </w:r>
+      <w:r>
+        <w:t>1</w:t>
+      </w:r>
+      <w:r>
+        <w:fldChar w:fldCharType="end"/>
+      </w:r>
+      <w:r>
+        <w:rPr>
+          <w:lang w:val="es-419"/>
+        </w:rPr>
+        <w:t xml:space="preserve"> diagrama de procesos BPMN Artesanía Diluz</w:t>
+      </w:r>
+    </w:p>
+    <w:p>
+      <w:pPr>
+        <w:rPr>
+          <w:lang w:val="es-419"/>
+        </w:rPr>
+      </w:pPr>
     </w:p>
     <w:p>
       <w:pPr>
@@ -4665,47 +4691,32 @@
           <w:sz w:val="28"/>
         </w:rPr>
       </w:pPr>
-      <w:bookmarkStart w:id="17" w:name="_Toc413857956"/>
+      <w:bookmarkStart w:id="17" w:name="_Toc413857958"/>
       <w:r>
         <w:rPr>
           <w:i w:val="0"/>
           <w:iCs w:val="0"/>
           <w:sz w:val="28"/>
         </w:rPr>
-        <w:t>CRONOGRAMA DE ACTIVIDADES</w:t>
+        <w:t>RESULTADOS, ALCANCES E IMPACTOS ESPERADOS</w:t>
       </w:r>
       <w:bookmarkEnd w:id="17"/>
     </w:p>
     <w:p>
       <w:pPr>
-        <w:autoSpaceDE w:val="0"/>
-        <w:autoSpaceDN w:val="0"/>
-        <w:adjustRightInd w:val="0"/>
-        <w:jc w:val="both"/>
-        <w:rPr>
-          <w:rFonts w:ascii="Arial" w:hAnsi="Arial" w:cs="Arial"/>
-          <w:sz w:val="20"/>
-          <w:szCs w:val="20"/>
-        </w:rPr>
-      </w:pPr>
-    </w:p>
-    <w:p>
-      <w:pPr>
-        <w:jc w:val="both"/>
+        <w:rPr>
+          <w:rFonts w:ascii="Arial" w:hAnsi="Arial" w:cs="Arial"/>
+        </w:rPr>
+      </w:pPr>
+    </w:p>
+    <w:p>
+      <w:pPr>
         <w:rPr>
           <w:rFonts w:ascii="Arial" w:hAnsi="Arial" w:cs="Arial"/>
           <w:color w:val="365F91" w:themeColor="accent1" w:themeShade="BF"/>
           <w:sz w:val="22"/>
           <w:lang w:val="es-ES"/>
         </w:rPr>
-        <w:sectPr>
-          <w:footerReference w:type="even" r:id="rId9"/>
-          <w:footerReference w:type="default" r:id="rId10"/>
-          <w:pgSz w:w="12242" w:h="15842" w:code="1"/>
-          <w:pgMar w:top="1418" w:right="1701" w:bottom="1418" w:left="1701" w:header="709" w:footer="709" w:gutter="0"/>
-          <w:cols w:space="708"/>
-          <w:docGrid w:linePitch="360"/>
-        </w:sectPr>
       </w:pPr>
       <w:r>
         <w:rPr>
@@ -4714,7 +4725,7 @@
           <w:sz w:val="22"/>
           <w:lang w:val="es-ES"/>
         </w:rPr>
-        <w:t>Las actividades planeadas para desarrollar el proyecto, en nuestra caso las diferentes etapas que plantea el programa, desagregadas cada una en un conjunto de acciones específicas y relaciondas de manera lógica</w:t>
+        <w:t>Los Impactos son los e</w:t>
       </w:r>
       <w:r>
         <w:rPr>
@@ -4723,7 +4734,7 @@
           <w:sz w:val="22"/>
           <w:lang w:val="es-ES"/>
         </w:rPr>
-        <w:t xml:space="preserve"> sobre el calendario</w:t>
+        <w:t>fectos que se esperan se den sobre los diferentes actores benefiarios del proyecto</w:t>
       </w:r>
       <w:r>
         <w:rPr>
@@ -4732,7 +4743,7 @@
           <w:sz w:val="22"/>
           <w:lang w:val="es-ES"/>
         </w:rPr>
-        <w:t>.</w:t>
+        <w:t xml:space="preserve">. Pueden ser de diferentes tipos: sociales (mejoramiento del bienestar o la calidad de vida), técnicos (mejoramiento de procesos), económicos </w:t>
       </w:r>
       <w:r>
         <w:rPr>
@@ -4741,2444 +4752,18 @@
           <w:sz w:val="22"/>
           <w:lang w:val="es-ES"/>
         </w:rPr>
-        <w:t xml:space="preserve"> Los tiempos están dados </w:t>
-      </w:r>
-      <w:r>
+        <w:lastRenderedPageBreak/>
+        <w:t>(incremento en ongresos, decremento de los costos) ambientales (conservación de los recursos naturales)</w:t>
+      </w:r>
+    </w:p>
+    <w:p>
+      <w:pPr>
         <w:rPr>
           <w:rFonts w:ascii="Arial" w:hAnsi="Arial" w:cs="Arial"/>
           <w:color w:val="365F91" w:themeColor="accent1" w:themeShade="BF"/>
           <w:sz w:val="22"/>
           <w:lang w:val="es-ES"/>
         </w:rPr>
-        <w:lastRenderedPageBreak/>
-        <w:t>de igual forma por el programa; solo deben incluirse las actividades que realizará el GAES.</w:t>
-      </w:r>
-    </w:p>
-    <w:p>
-      <w:pPr>
-        <w:pStyle w:val="Descripcin"/>
-        <w:rPr>
-          <w:rFonts w:ascii="Arial" w:hAnsi="Arial" w:cs="Arial"/>
-          <w:lang w:val="es-ES"/>
-        </w:rPr>
-      </w:pPr>
-    </w:p>
-    <w:p>
-      <w:pPr>
-        <w:pStyle w:val="Ttulo1"/>
-        <w:rPr>
-          <w:i w:val="0"/>
-          <w:iCs w:val="0"/>
-          <w:sz w:val="28"/>
-        </w:rPr>
-      </w:pPr>
-      <w:bookmarkStart w:id="18" w:name="_Toc413857957"/>
-      <w:r>
-        <w:rPr>
-          <w:i w:val="0"/>
-          <w:iCs w:val="0"/>
-          <w:sz w:val="28"/>
-        </w:rPr>
-        <w:t>PRESUPUESTO DEL PROYECTO</w:t>
-      </w:r>
-      <w:r>
-        <w:rPr>
-          <w:i w:val="0"/>
-          <w:iCs w:val="0"/>
-          <w:sz w:val="28"/>
-        </w:rPr>
-        <w:t xml:space="preserve"> (Fase 2)</w:t>
-      </w:r>
-      <w:bookmarkEnd w:id="18"/>
-    </w:p>
-    <w:p>
-      <w:pPr>
-        <w:autoSpaceDE w:val="0"/>
-        <w:autoSpaceDN w:val="0"/>
-        <w:adjustRightInd w:val="0"/>
-        <w:jc w:val="both"/>
-        <w:rPr>
-          <w:rFonts w:ascii="Arial" w:hAnsi="Arial" w:cs="Arial"/>
-          <w:sz w:val="20"/>
-          <w:szCs w:val="20"/>
-        </w:rPr>
-      </w:pPr>
-    </w:p>
-    <w:tbl>
-      <w:tblPr>
-        <w:tblW w:w="12974" w:type="dxa"/>
-        <w:tblInd w:w="546" w:type="dxa"/>
-        <w:tblLayout w:type="fixed"/>
-        <w:tblCellMar>
-          <w:left w:w="120" w:type="dxa"/>
-          <w:right w:w="120" w:type="dxa"/>
-        </w:tblCellMar>
-        <w:tblLook w:val="0000" w:firstRow="0" w:lastRow="0" w:firstColumn="0" w:lastColumn="0" w:noHBand="0" w:noVBand="0"/>
-      </w:tblPr>
-      <w:tblGrid>
-        <w:gridCol w:w="1701"/>
-        <w:gridCol w:w="2093"/>
-        <w:gridCol w:w="1710"/>
-        <w:gridCol w:w="1134"/>
-        <w:gridCol w:w="2016"/>
-        <w:gridCol w:w="1900"/>
-        <w:gridCol w:w="2420"/>
-      </w:tblGrid>
-      <w:tr>
-        <w:trPr>
-          <w:cantSplit/>
-          <w:trHeight w:val="374"/>
-        </w:trPr>
-        <w:tc>
-          <w:tcPr>
-            <w:tcW w:w="12974" w:type="dxa"/>
-            <w:gridSpan w:val="7"/>
-            <w:tcBorders>
-              <w:top w:val="double" w:sz="6" w:space="0" w:color="auto"/>
-              <w:left w:val="double" w:sz="6" w:space="0" w:color="auto"/>
-              <w:right w:val="double" w:sz="6" w:space="0" w:color="auto"/>
-            </w:tcBorders>
-            <w:shd w:val="pct15" w:color="auto" w:fill="FFFFFF"/>
-            <w:vAlign w:val="center"/>
-          </w:tcPr>
-          <w:p>
-            <w:pPr>
-              <w:jc w:val="center"/>
-              <w:rPr>
-                <w:rFonts w:ascii="Arial" w:hAnsi="Arial" w:cs="Arial"/>
-                <w:b/>
-                <w:bCs/>
-                <w:sz w:val="20"/>
-                <w:lang w:val="es-CO"/>
-              </w:rPr>
-            </w:pPr>
-            <w:bookmarkStart w:id="19" w:name="_Toc7430763"/>
-            <w:bookmarkStart w:id="20" w:name="_Toc7430840"/>
-            <w:bookmarkStart w:id="21" w:name="_Toc26094006"/>
-            <w:r>
-              <w:rPr>
-                <w:rFonts w:ascii="Arial" w:hAnsi="Arial" w:cs="Arial"/>
-                <w:b/>
-                <w:bCs/>
-                <w:sz w:val="20"/>
-                <w:lang w:val="es-CO"/>
-              </w:rPr>
-              <w:t>Presupuesto y Fuentes de Financiación (miles de pesos)</w:t>
-            </w:r>
-            <w:bookmarkEnd w:id="19"/>
-            <w:bookmarkEnd w:id="20"/>
-            <w:bookmarkEnd w:id="21"/>
-          </w:p>
-          <w:p>
-            <w:pPr>
-              <w:jc w:val="center"/>
-              <w:rPr>
-                <w:rFonts w:ascii="Arial" w:hAnsi="Arial" w:cs="Arial"/>
-                <w:b/>
-                <w:i/>
-                <w:spacing w:val="-2"/>
-                <w:sz w:val="20"/>
-                <w:lang w:val="es-CO"/>
-              </w:rPr>
-            </w:pPr>
-            <w:r>
-              <w:rPr>
-                <w:rFonts w:ascii="Arial" w:hAnsi="Arial" w:cs="Arial"/>
-                <w:b/>
-                <w:bCs/>
-                <w:i/>
-                <w:sz w:val="20"/>
-                <w:lang w:val="es-CO"/>
-              </w:rPr>
-              <w:t>Todos los cuadros de presupuesto del proyecto deben estar diligenciados y totalizados</w:t>
-            </w:r>
-          </w:p>
-        </w:tc>
-      </w:tr>
-      <w:tr>
-        <w:trPr>
-          <w:cantSplit/>
-          <w:trHeight w:val="786"/>
-        </w:trPr>
-        <w:tc>
-          <w:tcPr>
-            <w:tcW w:w="3794" w:type="dxa"/>
-            <w:gridSpan w:val="2"/>
-            <w:vMerge w:val="restart"/>
-            <w:tcBorders>
-              <w:top w:val="double" w:sz="6" w:space="0" w:color="auto"/>
-              <w:left w:val="double" w:sz="6" w:space="0" w:color="auto"/>
-              <w:right w:val="double" w:sz="6" w:space="0" w:color="auto"/>
-            </w:tcBorders>
-            <w:shd w:val="clear" w:color="auto" w:fill="E6E6E6"/>
-            <w:vAlign w:val="center"/>
-          </w:tcPr>
-          <w:p>
-            <w:pPr>
-              <w:jc w:val="center"/>
-              <w:rPr>
-                <w:rFonts w:ascii="Arial" w:hAnsi="Arial" w:cs="Arial"/>
-                <w:b/>
-                <w:spacing w:val="-2"/>
-                <w:sz w:val="20"/>
-              </w:rPr>
-            </w:pPr>
-            <w:r>
-              <w:rPr>
-                <w:rFonts w:ascii="Arial" w:hAnsi="Arial" w:cs="Arial"/>
-                <w:b/>
-                <w:spacing w:val="-2"/>
-                <w:sz w:val="20"/>
-              </w:rPr>
-              <w:t>RUBROS</w:t>
-            </w:r>
-          </w:p>
-        </w:tc>
-        <w:tc>
-          <w:tcPr>
-            <w:tcW w:w="2844" w:type="dxa"/>
-            <w:gridSpan w:val="2"/>
-            <w:tcBorders>
-              <w:top w:val="double" w:sz="6" w:space="0" w:color="auto"/>
-              <w:left w:val="nil"/>
-            </w:tcBorders>
-            <w:shd w:val="clear" w:color="auto" w:fill="F3F3F3"/>
-            <w:vAlign w:val="center"/>
-          </w:tcPr>
-          <w:p>
-            <w:pPr>
-              <w:jc w:val="center"/>
-              <w:rPr>
-                <w:rFonts w:ascii="Arial" w:hAnsi="Arial" w:cs="Arial"/>
-                <w:b/>
-                <w:spacing w:val="-2"/>
-                <w:sz w:val="20"/>
-              </w:rPr>
-            </w:pPr>
-          </w:p>
-          <w:p>
-            <w:pPr>
-              <w:jc w:val="center"/>
-              <w:rPr>
-                <w:rFonts w:ascii="Arial" w:hAnsi="Arial" w:cs="Arial"/>
-                <w:b/>
-                <w:spacing w:val="-2"/>
-                <w:sz w:val="20"/>
-              </w:rPr>
-            </w:pPr>
-            <w:r>
-              <w:rPr>
-                <w:rFonts w:ascii="Arial" w:hAnsi="Arial" w:cs="Arial"/>
-                <w:b/>
-                <w:spacing w:val="-2"/>
-                <w:sz w:val="20"/>
-              </w:rPr>
-              <w:t>EJECUTORES</w:t>
-            </w:r>
-          </w:p>
-        </w:tc>
-        <w:tc>
-          <w:tcPr>
-            <w:tcW w:w="3916" w:type="dxa"/>
-            <w:gridSpan w:val="2"/>
-            <w:tcBorders>
-              <w:top w:val="double" w:sz="6" w:space="0" w:color="auto"/>
-              <w:left w:val="single" w:sz="6" w:space="0" w:color="auto"/>
-            </w:tcBorders>
-            <w:shd w:val="clear" w:color="auto" w:fill="F3F3F3"/>
-            <w:vAlign w:val="center"/>
-          </w:tcPr>
-          <w:p>
-            <w:pPr>
-              <w:pStyle w:val="Tabladeilustraciones"/>
-              <w:jc w:val="center"/>
-              <w:rPr>
-                <w:rFonts w:cs="Arial"/>
-                <w:b/>
-                <w:iCs w:val="0"/>
-                <w:spacing w:val="-2"/>
-              </w:rPr>
-            </w:pPr>
-          </w:p>
-          <w:p>
-            <w:pPr>
-              <w:pStyle w:val="Tabladeilustraciones"/>
-              <w:jc w:val="center"/>
-              <w:rPr>
-                <w:rFonts w:cs="Arial"/>
-                <w:b/>
-                <w:iCs w:val="0"/>
-                <w:spacing w:val="-2"/>
-              </w:rPr>
-            </w:pPr>
-            <w:r>
-              <w:rPr>
-                <w:rFonts w:cs="Arial"/>
-                <w:b/>
-                <w:iCs w:val="0"/>
-                <w:spacing w:val="-2"/>
-              </w:rPr>
-              <w:t>ENTIDAD BENEFICIARIA</w:t>
-            </w:r>
-          </w:p>
-        </w:tc>
-        <w:tc>
-          <w:tcPr>
-            <w:tcW w:w="2420" w:type="dxa"/>
-            <w:vMerge w:val="restart"/>
-            <w:tcBorders>
-              <w:top w:val="double" w:sz="6" w:space="0" w:color="auto"/>
-              <w:left w:val="double" w:sz="6" w:space="0" w:color="auto"/>
-              <w:right w:val="double" w:sz="6" w:space="0" w:color="auto"/>
-            </w:tcBorders>
-            <w:shd w:val="clear" w:color="auto" w:fill="F3F3F3"/>
-            <w:vAlign w:val="center"/>
-          </w:tcPr>
-          <w:p>
-            <w:pPr>
-              <w:jc w:val="center"/>
-              <w:rPr>
-                <w:rFonts w:ascii="Arial" w:hAnsi="Arial" w:cs="Arial"/>
-                <w:b/>
-                <w:spacing w:val="-2"/>
-                <w:sz w:val="20"/>
-              </w:rPr>
-            </w:pPr>
-            <w:r>
-              <w:rPr>
-                <w:rFonts w:ascii="Arial" w:hAnsi="Arial" w:cs="Arial"/>
-                <w:b/>
-                <w:spacing w:val="-2"/>
-                <w:sz w:val="20"/>
-              </w:rPr>
-              <w:t>TOTAL</w:t>
-            </w:r>
-          </w:p>
-        </w:tc>
-      </w:tr>
-      <w:tr>
-        <w:trPr>
-          <w:cantSplit/>
-        </w:trPr>
-        <w:tc>
-          <w:tcPr>
-            <w:tcW w:w="3794" w:type="dxa"/>
-            <w:gridSpan w:val="2"/>
-            <w:vMerge/>
-            <w:tcBorders>
-              <w:top w:val="nil"/>
-              <w:left w:val="double" w:sz="6" w:space="0" w:color="auto"/>
-              <w:right w:val="double" w:sz="6" w:space="0" w:color="auto"/>
-            </w:tcBorders>
-            <w:shd w:val="clear" w:color="auto" w:fill="E6E6E6"/>
-          </w:tcPr>
-          <w:p>
-            <w:pPr>
-              <w:rPr>
-                <w:rFonts w:ascii="Arial" w:hAnsi="Arial" w:cs="Arial"/>
-                <w:spacing w:val="-2"/>
-                <w:sz w:val="20"/>
-              </w:rPr>
-            </w:pPr>
-          </w:p>
-        </w:tc>
-        <w:tc>
-          <w:tcPr>
-            <w:tcW w:w="1710" w:type="dxa"/>
-            <w:tcBorders>
-              <w:top w:val="single" w:sz="4" w:space="0" w:color="auto"/>
-              <w:left w:val="nil"/>
-              <w:bottom w:val="single" w:sz="6" w:space="0" w:color="auto"/>
-            </w:tcBorders>
-            <w:shd w:val="clear" w:color="auto" w:fill="F3F3F3"/>
-            <w:vAlign w:val="center"/>
-          </w:tcPr>
-          <w:p>
-            <w:pPr>
-              <w:jc w:val="center"/>
-              <w:rPr>
-                <w:rFonts w:ascii="Arial" w:hAnsi="Arial" w:cs="Arial"/>
-                <w:b/>
-                <w:spacing w:val="-2"/>
-                <w:sz w:val="20"/>
-              </w:rPr>
-            </w:pPr>
-            <w:r>
-              <w:rPr>
-                <w:rFonts w:ascii="Arial" w:hAnsi="Arial" w:cs="Arial"/>
-                <w:b/>
-                <w:bCs/>
-                <w:sz w:val="20"/>
-              </w:rPr>
-              <w:t>Efectivo</w:t>
-            </w:r>
-          </w:p>
-        </w:tc>
-        <w:tc>
-          <w:tcPr>
-            <w:tcW w:w="1134" w:type="dxa"/>
-            <w:tcBorders>
-              <w:top w:val="single" w:sz="4" w:space="0" w:color="auto"/>
-              <w:left w:val="single" w:sz="6" w:space="0" w:color="auto"/>
-              <w:bottom w:val="single" w:sz="6" w:space="0" w:color="auto"/>
-            </w:tcBorders>
-            <w:shd w:val="clear" w:color="auto" w:fill="F3F3F3"/>
-            <w:vAlign w:val="center"/>
-          </w:tcPr>
-          <w:p>
-            <w:pPr>
-              <w:jc w:val="center"/>
-              <w:rPr>
-                <w:rFonts w:ascii="Arial" w:hAnsi="Arial" w:cs="Arial"/>
-                <w:b/>
-                <w:spacing w:val="-2"/>
-                <w:sz w:val="20"/>
-              </w:rPr>
-            </w:pPr>
-            <w:r>
-              <w:rPr>
-                <w:rFonts w:ascii="Arial" w:hAnsi="Arial" w:cs="Arial"/>
-                <w:b/>
-                <w:bCs/>
-                <w:spacing w:val="-2"/>
-                <w:sz w:val="20"/>
-              </w:rPr>
-              <w:t>Especie</w:t>
-            </w:r>
-          </w:p>
-        </w:tc>
-        <w:tc>
-          <w:tcPr>
-            <w:tcW w:w="2016" w:type="dxa"/>
-            <w:tcBorders>
-              <w:top w:val="single" w:sz="6" w:space="0" w:color="auto"/>
-              <w:left w:val="single" w:sz="6" w:space="0" w:color="auto"/>
-            </w:tcBorders>
-            <w:shd w:val="clear" w:color="auto" w:fill="F3F3F3"/>
-            <w:vAlign w:val="center"/>
-          </w:tcPr>
-          <w:p>
-            <w:pPr>
-              <w:jc w:val="center"/>
-              <w:rPr>
-                <w:rFonts w:ascii="Arial" w:hAnsi="Arial" w:cs="Arial"/>
-                <w:b/>
-                <w:spacing w:val="-2"/>
-                <w:sz w:val="20"/>
-              </w:rPr>
-            </w:pPr>
-            <w:r>
-              <w:rPr>
-                <w:rFonts w:ascii="Arial" w:hAnsi="Arial" w:cs="Arial"/>
-                <w:b/>
-                <w:spacing w:val="-2"/>
-                <w:sz w:val="20"/>
-              </w:rPr>
-              <w:t>Efectivo</w:t>
-            </w:r>
-          </w:p>
-        </w:tc>
-        <w:tc>
-          <w:tcPr>
-            <w:tcW w:w="1900" w:type="dxa"/>
-            <w:tcBorders>
-              <w:top w:val="single" w:sz="6" w:space="0" w:color="auto"/>
-              <w:left w:val="single" w:sz="6" w:space="0" w:color="auto"/>
-            </w:tcBorders>
-            <w:shd w:val="clear" w:color="auto" w:fill="F3F3F3"/>
-            <w:vAlign w:val="center"/>
-          </w:tcPr>
-          <w:p>
-            <w:pPr>
-              <w:jc w:val="center"/>
-              <w:rPr>
-                <w:rFonts w:ascii="Arial" w:hAnsi="Arial" w:cs="Arial"/>
-                <w:b/>
-                <w:spacing w:val="-2"/>
-                <w:sz w:val="20"/>
-              </w:rPr>
-            </w:pPr>
-            <w:r>
-              <w:rPr>
-                <w:rFonts w:ascii="Arial" w:hAnsi="Arial" w:cs="Arial"/>
-                <w:b/>
-                <w:spacing w:val="-2"/>
-                <w:sz w:val="20"/>
-              </w:rPr>
-              <w:t>Especie</w:t>
-            </w:r>
-          </w:p>
-        </w:tc>
-        <w:tc>
-          <w:tcPr>
-            <w:tcW w:w="2420" w:type="dxa"/>
-            <w:vMerge/>
-            <w:tcBorders>
-              <w:top w:val="nil"/>
-              <w:left w:val="double" w:sz="6" w:space="0" w:color="auto"/>
-              <w:right w:val="double" w:sz="6" w:space="0" w:color="auto"/>
-            </w:tcBorders>
-            <w:shd w:val="clear" w:color="auto" w:fill="F3F3F3"/>
-          </w:tcPr>
-          <w:p>
-            <w:pPr>
-              <w:rPr>
-                <w:rFonts w:ascii="Arial" w:hAnsi="Arial" w:cs="Arial"/>
-                <w:b/>
-                <w:spacing w:val="-2"/>
-                <w:sz w:val="20"/>
-              </w:rPr>
-            </w:pPr>
-          </w:p>
-        </w:tc>
-      </w:tr>
-      <w:tr>
-        <w:trPr>
-          <w:cantSplit/>
-        </w:trPr>
-        <w:tc>
-          <w:tcPr>
-            <w:tcW w:w="3794" w:type="dxa"/>
-            <w:gridSpan w:val="2"/>
-            <w:tcBorders>
-              <w:top w:val="single" w:sz="6" w:space="0" w:color="auto"/>
-              <w:left w:val="double" w:sz="6" w:space="0" w:color="auto"/>
-              <w:right w:val="double" w:sz="6" w:space="0" w:color="auto"/>
-            </w:tcBorders>
-          </w:tcPr>
-          <w:p>
-            <w:pPr>
-              <w:rPr>
-                <w:rFonts w:ascii="Arial" w:hAnsi="Arial" w:cs="Arial"/>
-                <w:b/>
-                <w:bCs/>
-                <w:spacing w:val="-2"/>
-                <w:sz w:val="20"/>
-              </w:rPr>
-            </w:pPr>
-            <w:r>
-              <w:rPr>
-                <w:rFonts w:ascii="Arial" w:hAnsi="Arial" w:cs="Arial"/>
-                <w:b/>
-                <w:bCs/>
-                <w:spacing w:val="-2"/>
-                <w:sz w:val="20"/>
-              </w:rPr>
-              <w:t>PERSONAL</w:t>
-            </w:r>
-          </w:p>
-        </w:tc>
-        <w:tc>
-          <w:tcPr>
-            <w:tcW w:w="1710" w:type="dxa"/>
-            <w:tcBorders>
-              <w:top w:val="single" w:sz="6" w:space="0" w:color="auto"/>
-              <w:left w:val="nil"/>
-            </w:tcBorders>
-          </w:tcPr>
-          <w:p>
-            <w:pPr>
-              <w:rPr>
-                <w:rFonts w:ascii="Arial" w:hAnsi="Arial" w:cs="Arial"/>
-                <w:spacing w:val="-2"/>
-                <w:sz w:val="20"/>
-              </w:rPr>
-            </w:pPr>
-          </w:p>
-        </w:tc>
-        <w:tc>
-          <w:tcPr>
-            <w:tcW w:w="1134" w:type="dxa"/>
-            <w:tcBorders>
-              <w:top w:val="single" w:sz="6" w:space="0" w:color="auto"/>
-              <w:left w:val="single" w:sz="6" w:space="0" w:color="auto"/>
-            </w:tcBorders>
-          </w:tcPr>
-          <w:p>
-            <w:pPr>
-              <w:rPr>
-                <w:rFonts w:ascii="Arial" w:hAnsi="Arial" w:cs="Arial"/>
-                <w:spacing w:val="-2"/>
-                <w:sz w:val="20"/>
-              </w:rPr>
-            </w:pPr>
-          </w:p>
-        </w:tc>
-        <w:tc>
-          <w:tcPr>
-            <w:tcW w:w="2016" w:type="dxa"/>
-            <w:tcBorders>
-              <w:top w:val="single" w:sz="6" w:space="0" w:color="auto"/>
-              <w:left w:val="single" w:sz="6" w:space="0" w:color="auto"/>
-            </w:tcBorders>
-          </w:tcPr>
-          <w:p>
-            <w:pPr>
-              <w:rPr>
-                <w:rFonts w:ascii="Arial" w:hAnsi="Arial" w:cs="Arial"/>
-                <w:spacing w:val="-2"/>
-                <w:sz w:val="20"/>
-              </w:rPr>
-            </w:pPr>
-          </w:p>
-        </w:tc>
-        <w:tc>
-          <w:tcPr>
-            <w:tcW w:w="1900" w:type="dxa"/>
-            <w:tcBorders>
-              <w:top w:val="single" w:sz="6" w:space="0" w:color="auto"/>
-              <w:left w:val="single" w:sz="6" w:space="0" w:color="auto"/>
-            </w:tcBorders>
-          </w:tcPr>
-          <w:p>
-            <w:pPr>
-              <w:rPr>
-                <w:rFonts w:ascii="Arial" w:hAnsi="Arial" w:cs="Arial"/>
-                <w:spacing w:val="-2"/>
-                <w:sz w:val="20"/>
-              </w:rPr>
-            </w:pPr>
-          </w:p>
-        </w:tc>
-        <w:tc>
-          <w:tcPr>
-            <w:tcW w:w="2420" w:type="dxa"/>
-            <w:tcBorders>
-              <w:top w:val="single" w:sz="6" w:space="0" w:color="auto"/>
-              <w:left w:val="double" w:sz="6" w:space="0" w:color="auto"/>
-              <w:right w:val="double" w:sz="6" w:space="0" w:color="auto"/>
-            </w:tcBorders>
-          </w:tcPr>
-          <w:p>
-            <w:pPr>
-              <w:rPr>
-                <w:rFonts w:ascii="Arial" w:hAnsi="Arial" w:cs="Arial"/>
-                <w:b/>
-                <w:spacing w:val="-2"/>
-                <w:sz w:val="20"/>
-              </w:rPr>
-            </w:pPr>
-          </w:p>
-        </w:tc>
-      </w:tr>
-      <w:tr>
-        <w:trPr>
-          <w:cantSplit/>
-        </w:trPr>
-        <w:tc>
-          <w:tcPr>
-            <w:tcW w:w="1701" w:type="dxa"/>
-            <w:vMerge w:val="restart"/>
-            <w:tcBorders>
-              <w:top w:val="single" w:sz="6" w:space="0" w:color="auto"/>
-              <w:left w:val="double" w:sz="6" w:space="0" w:color="auto"/>
-            </w:tcBorders>
-            <w:vAlign w:val="center"/>
-          </w:tcPr>
-          <w:p>
-            <w:pPr>
-              <w:rPr>
-                <w:rFonts w:ascii="Arial" w:hAnsi="Arial" w:cs="Arial"/>
-                <w:b/>
-                <w:bCs/>
-                <w:spacing w:val="-2"/>
-                <w:sz w:val="20"/>
-              </w:rPr>
-            </w:pPr>
-            <w:r>
-              <w:rPr>
-                <w:rFonts w:ascii="Arial" w:hAnsi="Arial" w:cs="Arial"/>
-                <w:b/>
-                <w:bCs/>
-                <w:spacing w:val="-2"/>
-                <w:sz w:val="20"/>
-              </w:rPr>
-              <w:t>EQUIPOS</w:t>
-            </w:r>
-            <w:r>
-              <w:rPr>
-                <w:rFonts w:ascii="Arial" w:hAnsi="Arial" w:cs="Arial"/>
-                <w:b/>
-                <w:bCs/>
-                <w:spacing w:val="-2"/>
-                <w:sz w:val="20"/>
-                <w:vertAlign w:val="superscript"/>
-              </w:rPr>
-              <w:t>1,3</w:t>
-            </w:r>
-          </w:p>
-        </w:tc>
-        <w:tc>
-          <w:tcPr>
-            <w:tcW w:w="2093" w:type="dxa"/>
-            <w:tcBorders>
-              <w:top w:val="single" w:sz="6" w:space="0" w:color="auto"/>
-              <w:left w:val="single" w:sz="6" w:space="0" w:color="auto"/>
-              <w:right w:val="double" w:sz="6" w:space="0" w:color="auto"/>
-            </w:tcBorders>
-          </w:tcPr>
-          <w:p>
-            <w:pPr>
-              <w:rPr>
-                <w:rFonts w:ascii="Arial" w:hAnsi="Arial" w:cs="Arial"/>
-                <w:b/>
-                <w:bCs/>
-                <w:spacing w:val="-2"/>
-                <w:sz w:val="20"/>
-              </w:rPr>
-            </w:pPr>
-            <w:r>
-              <w:rPr>
-                <w:rFonts w:ascii="Arial" w:hAnsi="Arial" w:cs="Arial"/>
-                <w:b/>
-                <w:bCs/>
-                <w:spacing w:val="-2"/>
-                <w:sz w:val="20"/>
-              </w:rPr>
-              <w:t>COMPRA</w:t>
-            </w:r>
-          </w:p>
-        </w:tc>
-        <w:tc>
-          <w:tcPr>
-            <w:tcW w:w="1710" w:type="dxa"/>
-            <w:tcBorders>
-              <w:top w:val="single" w:sz="6" w:space="0" w:color="auto"/>
-              <w:left w:val="single" w:sz="6" w:space="0" w:color="auto"/>
-            </w:tcBorders>
-          </w:tcPr>
-          <w:p>
-            <w:pPr>
-              <w:rPr>
-                <w:rFonts w:ascii="Arial" w:hAnsi="Arial" w:cs="Arial"/>
-                <w:spacing w:val="-2"/>
-                <w:sz w:val="20"/>
-              </w:rPr>
-            </w:pPr>
-          </w:p>
-        </w:tc>
-        <w:tc>
-          <w:tcPr>
-            <w:tcW w:w="1134" w:type="dxa"/>
-            <w:tcBorders>
-              <w:top w:val="single" w:sz="6" w:space="0" w:color="auto"/>
-              <w:left w:val="single" w:sz="6" w:space="0" w:color="auto"/>
-            </w:tcBorders>
-          </w:tcPr>
-          <w:p>
-            <w:pPr>
-              <w:rPr>
-                <w:rFonts w:ascii="Arial" w:hAnsi="Arial" w:cs="Arial"/>
-                <w:spacing w:val="-2"/>
-                <w:sz w:val="20"/>
-              </w:rPr>
-            </w:pPr>
-          </w:p>
-        </w:tc>
-        <w:tc>
-          <w:tcPr>
-            <w:tcW w:w="2016" w:type="dxa"/>
-            <w:tcBorders>
-              <w:top w:val="single" w:sz="6" w:space="0" w:color="auto"/>
-              <w:left w:val="single" w:sz="6" w:space="0" w:color="auto"/>
-            </w:tcBorders>
-          </w:tcPr>
-          <w:p>
-            <w:pPr>
-              <w:rPr>
-                <w:rFonts w:ascii="Arial" w:hAnsi="Arial" w:cs="Arial"/>
-                <w:spacing w:val="-2"/>
-                <w:sz w:val="20"/>
-              </w:rPr>
-            </w:pPr>
-          </w:p>
-        </w:tc>
-        <w:tc>
-          <w:tcPr>
-            <w:tcW w:w="1900" w:type="dxa"/>
-            <w:tcBorders>
-              <w:top w:val="single" w:sz="6" w:space="0" w:color="auto"/>
-              <w:left w:val="single" w:sz="6" w:space="0" w:color="auto"/>
-            </w:tcBorders>
-          </w:tcPr>
-          <w:p>
-            <w:pPr>
-              <w:rPr>
-                <w:rFonts w:ascii="Arial" w:hAnsi="Arial" w:cs="Arial"/>
-                <w:spacing w:val="-2"/>
-                <w:sz w:val="20"/>
-              </w:rPr>
-            </w:pPr>
-          </w:p>
-        </w:tc>
-        <w:tc>
-          <w:tcPr>
-            <w:tcW w:w="2420" w:type="dxa"/>
-            <w:tcBorders>
-              <w:top w:val="single" w:sz="6" w:space="0" w:color="auto"/>
-              <w:left w:val="double" w:sz="6" w:space="0" w:color="auto"/>
-              <w:right w:val="double" w:sz="6" w:space="0" w:color="auto"/>
-            </w:tcBorders>
-          </w:tcPr>
-          <w:p>
-            <w:pPr>
-              <w:rPr>
-                <w:rFonts w:ascii="Arial" w:hAnsi="Arial" w:cs="Arial"/>
-                <w:b/>
-                <w:spacing w:val="-2"/>
-                <w:sz w:val="20"/>
-              </w:rPr>
-            </w:pPr>
-          </w:p>
-        </w:tc>
-      </w:tr>
-      <w:tr>
-        <w:trPr>
-          <w:cantSplit/>
-        </w:trPr>
-        <w:tc>
-          <w:tcPr>
-            <w:tcW w:w="1701" w:type="dxa"/>
-            <w:vMerge/>
-            <w:tcBorders>
-              <w:left w:val="double" w:sz="6" w:space="0" w:color="auto"/>
-            </w:tcBorders>
-          </w:tcPr>
-          <w:p>
-            <w:pPr>
-              <w:rPr>
-                <w:rFonts w:ascii="Arial" w:hAnsi="Arial" w:cs="Arial"/>
-                <w:b/>
-                <w:bCs/>
-                <w:spacing w:val="-2"/>
-                <w:sz w:val="20"/>
-              </w:rPr>
-            </w:pPr>
-          </w:p>
-        </w:tc>
-        <w:tc>
-          <w:tcPr>
-            <w:tcW w:w="2093" w:type="dxa"/>
-            <w:tcBorders>
-              <w:top w:val="single" w:sz="6" w:space="0" w:color="auto"/>
-              <w:left w:val="single" w:sz="6" w:space="0" w:color="auto"/>
-              <w:right w:val="double" w:sz="6" w:space="0" w:color="auto"/>
-            </w:tcBorders>
-          </w:tcPr>
-          <w:p>
-            <w:pPr>
-              <w:rPr>
-                <w:rFonts w:ascii="Arial" w:hAnsi="Arial" w:cs="Arial"/>
-                <w:b/>
-                <w:bCs/>
-                <w:spacing w:val="-2"/>
-                <w:sz w:val="20"/>
-              </w:rPr>
-            </w:pPr>
-            <w:r>
-              <w:rPr>
-                <w:rFonts w:ascii="Arial" w:hAnsi="Arial" w:cs="Arial"/>
-                <w:b/>
-                <w:bCs/>
-                <w:spacing w:val="-2"/>
-                <w:sz w:val="20"/>
-              </w:rPr>
-              <w:t>ARRIENDO</w:t>
-            </w:r>
-          </w:p>
-        </w:tc>
-        <w:tc>
-          <w:tcPr>
-            <w:tcW w:w="1710" w:type="dxa"/>
-            <w:tcBorders>
-              <w:top w:val="single" w:sz="6" w:space="0" w:color="auto"/>
-              <w:left w:val="single" w:sz="6" w:space="0" w:color="auto"/>
-              <w:bottom w:val="single" w:sz="6" w:space="0" w:color="auto"/>
-            </w:tcBorders>
-          </w:tcPr>
-          <w:p>
-            <w:pPr>
-              <w:rPr>
-                <w:rFonts w:ascii="Arial" w:hAnsi="Arial" w:cs="Arial"/>
-                <w:spacing w:val="-2"/>
-                <w:sz w:val="20"/>
-              </w:rPr>
-            </w:pPr>
-          </w:p>
-        </w:tc>
-        <w:tc>
-          <w:tcPr>
-            <w:tcW w:w="1134" w:type="dxa"/>
-            <w:tcBorders>
-              <w:top w:val="single" w:sz="6" w:space="0" w:color="auto"/>
-              <w:left w:val="single" w:sz="6" w:space="0" w:color="auto"/>
-              <w:bottom w:val="single" w:sz="6" w:space="0" w:color="auto"/>
-            </w:tcBorders>
-          </w:tcPr>
-          <w:p>
-            <w:pPr>
-              <w:rPr>
-                <w:rFonts w:ascii="Arial" w:hAnsi="Arial" w:cs="Arial"/>
-                <w:spacing w:val="-2"/>
-                <w:sz w:val="20"/>
-              </w:rPr>
-            </w:pPr>
-          </w:p>
-        </w:tc>
-        <w:tc>
-          <w:tcPr>
-            <w:tcW w:w="2016" w:type="dxa"/>
-            <w:tcBorders>
-              <w:top w:val="single" w:sz="6" w:space="0" w:color="auto"/>
-              <w:left w:val="single" w:sz="6" w:space="0" w:color="auto"/>
-            </w:tcBorders>
-          </w:tcPr>
-          <w:p>
-            <w:pPr>
-              <w:rPr>
-                <w:rFonts w:ascii="Arial" w:hAnsi="Arial" w:cs="Arial"/>
-                <w:spacing w:val="-2"/>
-                <w:sz w:val="20"/>
-              </w:rPr>
-            </w:pPr>
-          </w:p>
-        </w:tc>
-        <w:tc>
-          <w:tcPr>
-            <w:tcW w:w="1900" w:type="dxa"/>
-            <w:tcBorders>
-              <w:top w:val="single" w:sz="6" w:space="0" w:color="auto"/>
-              <w:left w:val="single" w:sz="6" w:space="0" w:color="auto"/>
-            </w:tcBorders>
-          </w:tcPr>
-          <w:p>
-            <w:pPr>
-              <w:rPr>
-                <w:rFonts w:ascii="Arial" w:hAnsi="Arial" w:cs="Arial"/>
-                <w:spacing w:val="-2"/>
-                <w:sz w:val="20"/>
-              </w:rPr>
-            </w:pPr>
-          </w:p>
-        </w:tc>
-        <w:tc>
-          <w:tcPr>
-            <w:tcW w:w="2420" w:type="dxa"/>
-            <w:tcBorders>
-              <w:top w:val="single" w:sz="6" w:space="0" w:color="auto"/>
-              <w:left w:val="double" w:sz="6" w:space="0" w:color="auto"/>
-              <w:right w:val="double" w:sz="6" w:space="0" w:color="auto"/>
-            </w:tcBorders>
-          </w:tcPr>
-          <w:p>
-            <w:pPr>
-              <w:rPr>
-                <w:rFonts w:ascii="Arial" w:hAnsi="Arial" w:cs="Arial"/>
-                <w:b/>
-                <w:spacing w:val="-2"/>
-                <w:sz w:val="20"/>
-              </w:rPr>
-            </w:pPr>
-          </w:p>
-        </w:tc>
-      </w:tr>
-      <w:tr>
-        <w:trPr>
-          <w:cantSplit/>
-        </w:trPr>
-        <w:tc>
-          <w:tcPr>
-            <w:tcW w:w="1701" w:type="dxa"/>
-            <w:vMerge/>
-            <w:tcBorders>
-              <w:left w:val="double" w:sz="6" w:space="0" w:color="auto"/>
-            </w:tcBorders>
-          </w:tcPr>
-          <w:p>
-            <w:pPr>
-              <w:rPr>
-                <w:rFonts w:ascii="Arial" w:hAnsi="Arial" w:cs="Arial"/>
-                <w:b/>
-                <w:bCs/>
-                <w:spacing w:val="-2"/>
-                <w:sz w:val="20"/>
-              </w:rPr>
-            </w:pPr>
-          </w:p>
-        </w:tc>
-        <w:tc>
-          <w:tcPr>
-            <w:tcW w:w="2093" w:type="dxa"/>
-            <w:tcBorders>
-              <w:top w:val="single" w:sz="6" w:space="0" w:color="auto"/>
-              <w:left w:val="single" w:sz="6" w:space="0" w:color="auto"/>
-              <w:right w:val="double" w:sz="6" w:space="0" w:color="auto"/>
-            </w:tcBorders>
-          </w:tcPr>
-          <w:p>
-            <w:pPr>
-              <w:rPr>
-                <w:rFonts w:ascii="Arial" w:hAnsi="Arial" w:cs="Arial"/>
-                <w:b/>
-                <w:bCs/>
-                <w:spacing w:val="-2"/>
-                <w:sz w:val="20"/>
-              </w:rPr>
-            </w:pPr>
-            <w:r>
-              <w:rPr>
-                <w:rFonts w:ascii="Arial" w:hAnsi="Arial" w:cs="Arial"/>
-                <w:b/>
-                <w:bCs/>
-                <w:spacing w:val="-2"/>
-                <w:sz w:val="20"/>
-              </w:rPr>
-              <w:t>USO</w:t>
-            </w:r>
-          </w:p>
-        </w:tc>
-        <w:tc>
-          <w:tcPr>
-            <w:tcW w:w="1710" w:type="dxa"/>
-            <w:tcBorders>
-              <w:top w:val="single" w:sz="6" w:space="0" w:color="auto"/>
-              <w:left w:val="single" w:sz="6" w:space="0" w:color="auto"/>
-              <w:bottom w:val="single" w:sz="6" w:space="0" w:color="auto"/>
-            </w:tcBorders>
-          </w:tcPr>
-          <w:p>
-            <w:pPr>
-              <w:rPr>
-                <w:rFonts w:ascii="Arial" w:hAnsi="Arial" w:cs="Arial"/>
-                <w:spacing w:val="-2"/>
-                <w:sz w:val="20"/>
-              </w:rPr>
-            </w:pPr>
-          </w:p>
-        </w:tc>
-        <w:tc>
-          <w:tcPr>
-            <w:tcW w:w="1134" w:type="dxa"/>
-            <w:tcBorders>
-              <w:top w:val="single" w:sz="6" w:space="0" w:color="auto"/>
-              <w:left w:val="single" w:sz="6" w:space="0" w:color="auto"/>
-            </w:tcBorders>
-          </w:tcPr>
-          <w:p>
-            <w:pPr>
-              <w:rPr>
-                <w:rFonts w:ascii="Arial" w:hAnsi="Arial" w:cs="Arial"/>
-                <w:spacing w:val="-2"/>
-                <w:sz w:val="20"/>
-              </w:rPr>
-            </w:pPr>
-          </w:p>
-        </w:tc>
-        <w:tc>
-          <w:tcPr>
-            <w:tcW w:w="2016" w:type="dxa"/>
-            <w:tcBorders>
-              <w:top w:val="single" w:sz="6" w:space="0" w:color="auto"/>
-              <w:left w:val="single" w:sz="6" w:space="0" w:color="auto"/>
-            </w:tcBorders>
-          </w:tcPr>
-          <w:p>
-            <w:pPr>
-              <w:rPr>
-                <w:rFonts w:ascii="Arial" w:hAnsi="Arial" w:cs="Arial"/>
-                <w:spacing w:val="-2"/>
-                <w:sz w:val="20"/>
-              </w:rPr>
-            </w:pPr>
-          </w:p>
-        </w:tc>
-        <w:tc>
-          <w:tcPr>
-            <w:tcW w:w="1900" w:type="dxa"/>
-            <w:tcBorders>
-              <w:top w:val="single" w:sz="6" w:space="0" w:color="auto"/>
-              <w:left w:val="single" w:sz="6" w:space="0" w:color="auto"/>
-              <w:bottom w:val="single" w:sz="6" w:space="0" w:color="auto"/>
-            </w:tcBorders>
-            <w:shd w:val="clear" w:color="auto" w:fill="FFFFFF"/>
-          </w:tcPr>
-          <w:p>
-            <w:pPr>
-              <w:rPr>
-                <w:rFonts w:ascii="Arial" w:hAnsi="Arial" w:cs="Arial"/>
-                <w:spacing w:val="-2"/>
-                <w:sz w:val="20"/>
-              </w:rPr>
-            </w:pPr>
-          </w:p>
-        </w:tc>
-        <w:tc>
-          <w:tcPr>
-            <w:tcW w:w="2420" w:type="dxa"/>
-            <w:tcBorders>
-              <w:top w:val="single" w:sz="6" w:space="0" w:color="auto"/>
-              <w:left w:val="double" w:sz="6" w:space="0" w:color="auto"/>
-              <w:right w:val="double" w:sz="6" w:space="0" w:color="auto"/>
-            </w:tcBorders>
-          </w:tcPr>
-          <w:p>
-            <w:pPr>
-              <w:rPr>
-                <w:rFonts w:ascii="Arial" w:hAnsi="Arial" w:cs="Arial"/>
-                <w:b/>
-                <w:spacing w:val="-2"/>
-                <w:sz w:val="20"/>
-              </w:rPr>
-            </w:pPr>
-          </w:p>
-        </w:tc>
-      </w:tr>
-      <w:tr>
-        <w:trPr>
-          <w:cantSplit/>
-        </w:trPr>
-        <w:tc>
-          <w:tcPr>
-            <w:tcW w:w="3794" w:type="dxa"/>
-            <w:gridSpan w:val="2"/>
-            <w:tcBorders>
-              <w:top w:val="single" w:sz="6" w:space="0" w:color="auto"/>
-              <w:left w:val="double" w:sz="6" w:space="0" w:color="auto"/>
-            </w:tcBorders>
-          </w:tcPr>
-          <w:p>
-            <w:pPr>
-              <w:rPr>
-                <w:rFonts w:ascii="Arial" w:hAnsi="Arial" w:cs="Arial"/>
-                <w:b/>
-                <w:bCs/>
-                <w:spacing w:val="-2"/>
-                <w:sz w:val="20"/>
-              </w:rPr>
-            </w:pPr>
-            <w:r>
-              <w:rPr>
-                <w:rFonts w:ascii="Arial" w:hAnsi="Arial" w:cs="Arial"/>
-                <w:b/>
-                <w:bCs/>
-                <w:spacing w:val="-2"/>
-                <w:sz w:val="20"/>
-              </w:rPr>
-              <w:t>MATERIALES E INSUMOS</w:t>
-            </w:r>
-          </w:p>
-        </w:tc>
-        <w:tc>
-          <w:tcPr>
-            <w:tcW w:w="1710" w:type="dxa"/>
-            <w:tcBorders>
-              <w:left w:val="double" w:sz="6" w:space="0" w:color="auto"/>
-            </w:tcBorders>
-          </w:tcPr>
-          <w:p>
-            <w:pPr>
-              <w:rPr>
-                <w:rFonts w:ascii="Arial" w:hAnsi="Arial" w:cs="Arial"/>
-                <w:spacing w:val="-2"/>
-                <w:sz w:val="20"/>
-              </w:rPr>
-            </w:pPr>
-          </w:p>
-        </w:tc>
-        <w:tc>
-          <w:tcPr>
-            <w:tcW w:w="1134" w:type="dxa"/>
-            <w:tcBorders>
-              <w:top w:val="single" w:sz="6" w:space="0" w:color="auto"/>
-              <w:left w:val="single" w:sz="6" w:space="0" w:color="auto"/>
-            </w:tcBorders>
-          </w:tcPr>
-          <w:p>
-            <w:pPr>
-              <w:rPr>
-                <w:rFonts w:ascii="Arial" w:hAnsi="Arial" w:cs="Arial"/>
-                <w:spacing w:val="-2"/>
-                <w:sz w:val="20"/>
-              </w:rPr>
-            </w:pPr>
-          </w:p>
-        </w:tc>
-        <w:tc>
-          <w:tcPr>
-            <w:tcW w:w="2016" w:type="dxa"/>
-            <w:tcBorders>
-              <w:top w:val="single" w:sz="6" w:space="0" w:color="auto"/>
-              <w:left w:val="single" w:sz="6" w:space="0" w:color="auto"/>
-            </w:tcBorders>
-          </w:tcPr>
-          <w:p>
-            <w:pPr>
-              <w:rPr>
-                <w:rFonts w:ascii="Arial" w:hAnsi="Arial" w:cs="Arial"/>
-                <w:spacing w:val="-2"/>
-                <w:sz w:val="20"/>
-              </w:rPr>
-            </w:pPr>
-          </w:p>
-        </w:tc>
-        <w:tc>
-          <w:tcPr>
-            <w:tcW w:w="1900" w:type="dxa"/>
-            <w:tcBorders>
-              <w:left w:val="single" w:sz="6" w:space="0" w:color="auto"/>
-            </w:tcBorders>
-          </w:tcPr>
-          <w:p>
-            <w:pPr>
-              <w:rPr>
-                <w:rFonts w:ascii="Arial" w:hAnsi="Arial" w:cs="Arial"/>
-                <w:spacing w:val="-2"/>
-                <w:sz w:val="20"/>
-              </w:rPr>
-            </w:pPr>
-          </w:p>
-        </w:tc>
-        <w:tc>
-          <w:tcPr>
-            <w:tcW w:w="2420" w:type="dxa"/>
-            <w:tcBorders>
-              <w:top w:val="single" w:sz="6" w:space="0" w:color="auto"/>
-              <w:left w:val="double" w:sz="6" w:space="0" w:color="auto"/>
-              <w:right w:val="double" w:sz="6" w:space="0" w:color="auto"/>
-            </w:tcBorders>
-          </w:tcPr>
-          <w:p>
-            <w:pPr>
-              <w:rPr>
-                <w:rFonts w:ascii="Arial" w:hAnsi="Arial" w:cs="Arial"/>
-                <w:b/>
-                <w:spacing w:val="-2"/>
-                <w:sz w:val="20"/>
-              </w:rPr>
-            </w:pPr>
-          </w:p>
-        </w:tc>
-      </w:tr>
-      <w:tr>
-        <w:trPr>
-          <w:cantSplit/>
-        </w:trPr>
-        <w:tc>
-          <w:tcPr>
-            <w:tcW w:w="3794" w:type="dxa"/>
-            <w:gridSpan w:val="2"/>
-            <w:tcBorders>
-              <w:top w:val="single" w:sz="6" w:space="0" w:color="auto"/>
-              <w:left w:val="double" w:sz="6" w:space="0" w:color="auto"/>
-            </w:tcBorders>
-          </w:tcPr>
-          <w:p>
-            <w:pPr>
-              <w:rPr>
-                <w:rFonts w:ascii="Arial" w:hAnsi="Arial" w:cs="Arial"/>
-                <w:b/>
-                <w:bCs/>
-                <w:spacing w:val="-2"/>
-                <w:sz w:val="20"/>
-              </w:rPr>
-            </w:pPr>
-            <w:r>
-              <w:rPr>
-                <w:rFonts w:ascii="Arial" w:hAnsi="Arial" w:cs="Arial"/>
-                <w:b/>
-                <w:bCs/>
-                <w:spacing w:val="-2"/>
-                <w:sz w:val="20"/>
-              </w:rPr>
-              <w:t>SERVICIOS TÉCNICOS*</w:t>
-            </w:r>
-          </w:p>
-        </w:tc>
-        <w:tc>
-          <w:tcPr>
-            <w:tcW w:w="1710" w:type="dxa"/>
-            <w:tcBorders>
-              <w:top w:val="single" w:sz="6" w:space="0" w:color="auto"/>
-              <w:left w:val="double" w:sz="6" w:space="0" w:color="auto"/>
-            </w:tcBorders>
-          </w:tcPr>
-          <w:p>
-            <w:pPr>
-              <w:rPr>
-                <w:rFonts w:ascii="Arial" w:hAnsi="Arial" w:cs="Arial"/>
-                <w:spacing w:val="-2"/>
-                <w:sz w:val="20"/>
-              </w:rPr>
-            </w:pPr>
-          </w:p>
-        </w:tc>
-        <w:tc>
-          <w:tcPr>
-            <w:tcW w:w="1134" w:type="dxa"/>
-            <w:tcBorders>
-              <w:top w:val="single" w:sz="6" w:space="0" w:color="auto"/>
-              <w:left w:val="single" w:sz="6" w:space="0" w:color="auto"/>
-            </w:tcBorders>
-          </w:tcPr>
-          <w:p>
-            <w:pPr>
-              <w:rPr>
-                <w:rFonts w:ascii="Arial" w:hAnsi="Arial" w:cs="Arial"/>
-                <w:spacing w:val="-2"/>
-                <w:sz w:val="20"/>
-              </w:rPr>
-            </w:pPr>
-          </w:p>
-        </w:tc>
-        <w:tc>
-          <w:tcPr>
-            <w:tcW w:w="2016" w:type="dxa"/>
-            <w:tcBorders>
-              <w:top w:val="single" w:sz="6" w:space="0" w:color="auto"/>
-              <w:left w:val="single" w:sz="6" w:space="0" w:color="auto"/>
-            </w:tcBorders>
-          </w:tcPr>
-          <w:p>
-            <w:pPr>
-              <w:rPr>
-                <w:rFonts w:ascii="Arial" w:hAnsi="Arial" w:cs="Arial"/>
-                <w:spacing w:val="-2"/>
-                <w:sz w:val="20"/>
-              </w:rPr>
-            </w:pPr>
-          </w:p>
-        </w:tc>
-        <w:tc>
-          <w:tcPr>
-            <w:tcW w:w="1900" w:type="dxa"/>
-            <w:tcBorders>
-              <w:top w:val="single" w:sz="6" w:space="0" w:color="auto"/>
-              <w:left w:val="single" w:sz="6" w:space="0" w:color="auto"/>
-            </w:tcBorders>
-          </w:tcPr>
-          <w:p>
-            <w:pPr>
-              <w:rPr>
-                <w:rFonts w:ascii="Arial" w:hAnsi="Arial" w:cs="Arial"/>
-                <w:spacing w:val="-2"/>
-                <w:sz w:val="20"/>
-              </w:rPr>
-            </w:pPr>
-          </w:p>
-        </w:tc>
-        <w:tc>
-          <w:tcPr>
-            <w:tcW w:w="2420" w:type="dxa"/>
-            <w:tcBorders>
-              <w:top w:val="single" w:sz="6" w:space="0" w:color="auto"/>
-              <w:left w:val="double" w:sz="6" w:space="0" w:color="auto"/>
-              <w:right w:val="double" w:sz="6" w:space="0" w:color="auto"/>
-            </w:tcBorders>
-          </w:tcPr>
-          <w:p>
-            <w:pPr>
-              <w:rPr>
-                <w:rFonts w:ascii="Arial" w:hAnsi="Arial" w:cs="Arial"/>
-                <w:b/>
-                <w:spacing w:val="-2"/>
-                <w:sz w:val="20"/>
-              </w:rPr>
-            </w:pPr>
-          </w:p>
-        </w:tc>
-      </w:tr>
-      <w:tr>
-        <w:trPr>
-          <w:cantSplit/>
-        </w:trPr>
-        <w:tc>
-          <w:tcPr>
-            <w:tcW w:w="3794" w:type="dxa"/>
-            <w:gridSpan w:val="2"/>
-            <w:tcBorders>
-              <w:top w:val="single" w:sz="6" w:space="0" w:color="auto"/>
-              <w:left w:val="double" w:sz="6" w:space="0" w:color="auto"/>
-            </w:tcBorders>
-          </w:tcPr>
-          <w:p>
-            <w:pPr>
-              <w:rPr>
-                <w:rFonts w:ascii="Arial" w:hAnsi="Arial" w:cs="Arial"/>
-                <w:b/>
-                <w:bCs/>
-                <w:spacing w:val="-2"/>
-                <w:sz w:val="20"/>
-              </w:rPr>
-            </w:pPr>
-            <w:r>
-              <w:rPr>
-                <w:rFonts w:ascii="Arial" w:hAnsi="Arial" w:cs="Arial"/>
-                <w:b/>
-                <w:bCs/>
-                <w:spacing w:val="-2"/>
-                <w:sz w:val="20"/>
-              </w:rPr>
-              <w:t>CAPACITACI</w:t>
-            </w:r>
-            <w:r>
-              <w:rPr>
-                <w:rFonts w:ascii="Arial" w:hAnsi="Arial" w:cs="Arial"/>
-                <w:b/>
-                <w:bCs/>
-                <w:spacing w:val="-2"/>
-                <w:sz w:val="20"/>
-              </w:rPr>
-              <w:t>Ó</w:t>
-            </w:r>
-            <w:r>
-              <w:rPr>
-                <w:rFonts w:ascii="Arial" w:hAnsi="Arial" w:cs="Arial"/>
-                <w:b/>
-                <w:bCs/>
-                <w:spacing w:val="-2"/>
-                <w:sz w:val="20"/>
-              </w:rPr>
-              <w:t>N</w:t>
-            </w:r>
-          </w:p>
-        </w:tc>
-        <w:tc>
-          <w:tcPr>
-            <w:tcW w:w="1710" w:type="dxa"/>
-            <w:tcBorders>
-              <w:top w:val="single" w:sz="6" w:space="0" w:color="auto"/>
-              <w:left w:val="double" w:sz="6" w:space="0" w:color="auto"/>
-              <w:bottom w:val="single" w:sz="6" w:space="0" w:color="auto"/>
-            </w:tcBorders>
-          </w:tcPr>
-          <w:p>
-            <w:pPr>
-              <w:rPr>
-                <w:rFonts w:ascii="Arial" w:hAnsi="Arial" w:cs="Arial"/>
-                <w:spacing w:val="-2"/>
-                <w:sz w:val="20"/>
-              </w:rPr>
-            </w:pPr>
-          </w:p>
-        </w:tc>
-        <w:tc>
-          <w:tcPr>
-            <w:tcW w:w="1134" w:type="dxa"/>
-            <w:tcBorders>
-              <w:top w:val="single" w:sz="6" w:space="0" w:color="auto"/>
-              <w:left w:val="single" w:sz="6" w:space="0" w:color="auto"/>
-            </w:tcBorders>
-          </w:tcPr>
-          <w:p>
-            <w:pPr>
-              <w:rPr>
-                <w:rFonts w:ascii="Arial" w:hAnsi="Arial" w:cs="Arial"/>
-                <w:spacing w:val="-2"/>
-                <w:sz w:val="20"/>
-              </w:rPr>
-            </w:pPr>
-          </w:p>
-        </w:tc>
-        <w:tc>
-          <w:tcPr>
-            <w:tcW w:w="2016" w:type="dxa"/>
-            <w:tcBorders>
-              <w:top w:val="single" w:sz="6" w:space="0" w:color="auto"/>
-              <w:left w:val="single" w:sz="6" w:space="0" w:color="auto"/>
-            </w:tcBorders>
-          </w:tcPr>
-          <w:p>
-            <w:pPr>
-              <w:rPr>
-                <w:rFonts w:ascii="Arial" w:hAnsi="Arial" w:cs="Arial"/>
-                <w:spacing w:val="-2"/>
-                <w:sz w:val="20"/>
-              </w:rPr>
-            </w:pPr>
-          </w:p>
-        </w:tc>
-        <w:tc>
-          <w:tcPr>
-            <w:tcW w:w="1900" w:type="dxa"/>
-            <w:tcBorders>
-              <w:top w:val="single" w:sz="6" w:space="0" w:color="auto"/>
-              <w:left w:val="single" w:sz="6" w:space="0" w:color="auto"/>
-            </w:tcBorders>
-          </w:tcPr>
-          <w:p>
-            <w:pPr>
-              <w:rPr>
-                <w:rFonts w:ascii="Arial" w:hAnsi="Arial" w:cs="Arial"/>
-                <w:spacing w:val="-2"/>
-                <w:sz w:val="20"/>
-              </w:rPr>
-            </w:pPr>
-          </w:p>
-        </w:tc>
-        <w:tc>
-          <w:tcPr>
-            <w:tcW w:w="2420" w:type="dxa"/>
-            <w:tcBorders>
-              <w:top w:val="single" w:sz="6" w:space="0" w:color="auto"/>
-              <w:left w:val="double" w:sz="6" w:space="0" w:color="auto"/>
-              <w:right w:val="double" w:sz="6" w:space="0" w:color="auto"/>
-            </w:tcBorders>
-          </w:tcPr>
-          <w:p>
-            <w:pPr>
-              <w:rPr>
-                <w:rFonts w:ascii="Arial" w:hAnsi="Arial" w:cs="Arial"/>
-                <w:b/>
-                <w:spacing w:val="-2"/>
-                <w:sz w:val="20"/>
-              </w:rPr>
-            </w:pPr>
-          </w:p>
-        </w:tc>
-      </w:tr>
-      <w:tr>
-        <w:trPr>
-          <w:cantSplit/>
-          <w:trHeight w:val="138"/>
-        </w:trPr>
-        <w:tc>
-          <w:tcPr>
-            <w:tcW w:w="3794" w:type="dxa"/>
-            <w:gridSpan w:val="2"/>
-            <w:tcBorders>
-              <w:top w:val="single" w:sz="6" w:space="0" w:color="auto"/>
-              <w:left w:val="double" w:sz="6" w:space="0" w:color="auto"/>
-            </w:tcBorders>
-          </w:tcPr>
-          <w:p>
-            <w:pPr>
-              <w:rPr>
-                <w:rFonts w:ascii="Arial" w:hAnsi="Arial" w:cs="Arial"/>
-                <w:b/>
-                <w:bCs/>
-                <w:spacing w:val="-2"/>
-                <w:sz w:val="20"/>
-              </w:rPr>
-            </w:pPr>
-            <w:r>
-              <w:rPr>
-                <w:rFonts w:ascii="Arial" w:hAnsi="Arial" w:cs="Arial"/>
-                <w:b/>
-                <w:bCs/>
-                <w:spacing w:val="-2"/>
-                <w:sz w:val="20"/>
-              </w:rPr>
-              <w:t>VIAJES</w:t>
-            </w:r>
-          </w:p>
-        </w:tc>
-        <w:tc>
-          <w:tcPr>
-            <w:tcW w:w="1710" w:type="dxa"/>
-            <w:tcBorders>
-              <w:top w:val="single" w:sz="6" w:space="0" w:color="auto"/>
-              <w:left w:val="double" w:sz="6" w:space="0" w:color="auto"/>
-              <w:bottom w:val="single" w:sz="4" w:space="0" w:color="auto"/>
-            </w:tcBorders>
-          </w:tcPr>
-          <w:p>
-            <w:pPr>
-              <w:rPr>
-                <w:rFonts w:ascii="Arial" w:hAnsi="Arial" w:cs="Arial"/>
-                <w:spacing w:val="-2"/>
-                <w:sz w:val="20"/>
-              </w:rPr>
-            </w:pPr>
-          </w:p>
-        </w:tc>
-        <w:tc>
-          <w:tcPr>
-            <w:tcW w:w="1134" w:type="dxa"/>
-            <w:tcBorders>
-              <w:top w:val="single" w:sz="6" w:space="0" w:color="auto"/>
-              <w:left w:val="single" w:sz="6" w:space="0" w:color="auto"/>
-            </w:tcBorders>
-          </w:tcPr>
-          <w:p>
-            <w:pPr>
-              <w:rPr>
-                <w:rFonts w:ascii="Arial" w:hAnsi="Arial" w:cs="Arial"/>
-                <w:spacing w:val="-2"/>
-                <w:sz w:val="20"/>
-              </w:rPr>
-            </w:pPr>
-          </w:p>
-        </w:tc>
-        <w:tc>
-          <w:tcPr>
-            <w:tcW w:w="2016" w:type="dxa"/>
-            <w:tcBorders>
-              <w:top w:val="single" w:sz="6" w:space="0" w:color="auto"/>
-              <w:left w:val="single" w:sz="6" w:space="0" w:color="auto"/>
-            </w:tcBorders>
-          </w:tcPr>
-          <w:p>
-            <w:pPr>
-              <w:rPr>
-                <w:rFonts w:ascii="Arial" w:hAnsi="Arial" w:cs="Arial"/>
-                <w:spacing w:val="-2"/>
-                <w:sz w:val="20"/>
-              </w:rPr>
-            </w:pPr>
-          </w:p>
-        </w:tc>
-        <w:tc>
-          <w:tcPr>
-            <w:tcW w:w="1900" w:type="dxa"/>
-            <w:tcBorders>
-              <w:top w:val="single" w:sz="6" w:space="0" w:color="auto"/>
-              <w:left w:val="single" w:sz="6" w:space="0" w:color="auto"/>
-            </w:tcBorders>
-          </w:tcPr>
-          <w:p>
-            <w:pPr>
-              <w:rPr>
-                <w:rFonts w:ascii="Arial" w:hAnsi="Arial" w:cs="Arial"/>
-                <w:spacing w:val="-2"/>
-                <w:sz w:val="20"/>
-              </w:rPr>
-            </w:pPr>
-          </w:p>
-        </w:tc>
-        <w:tc>
-          <w:tcPr>
-            <w:tcW w:w="2420" w:type="dxa"/>
-            <w:tcBorders>
-              <w:top w:val="single" w:sz="6" w:space="0" w:color="auto"/>
-              <w:left w:val="double" w:sz="6" w:space="0" w:color="auto"/>
-              <w:right w:val="double" w:sz="6" w:space="0" w:color="auto"/>
-            </w:tcBorders>
-          </w:tcPr>
-          <w:p>
-            <w:pPr>
-              <w:rPr>
-                <w:rFonts w:ascii="Arial" w:hAnsi="Arial" w:cs="Arial"/>
-                <w:b/>
-                <w:spacing w:val="-2"/>
-                <w:sz w:val="20"/>
-              </w:rPr>
-            </w:pPr>
-          </w:p>
-        </w:tc>
-      </w:tr>
-      <w:tr>
-        <w:trPr>
-          <w:cantSplit/>
-        </w:trPr>
-        <w:tc>
-          <w:tcPr>
-            <w:tcW w:w="3794" w:type="dxa"/>
-            <w:gridSpan w:val="2"/>
-            <w:tcBorders>
-              <w:top w:val="single" w:sz="6" w:space="0" w:color="auto"/>
-              <w:left w:val="double" w:sz="6" w:space="0" w:color="auto"/>
-            </w:tcBorders>
-          </w:tcPr>
-          <w:p>
-            <w:pPr>
-              <w:rPr>
-                <w:rFonts w:ascii="Arial" w:hAnsi="Arial" w:cs="Arial"/>
-                <w:b/>
-                <w:bCs/>
-                <w:spacing w:val="-2"/>
-                <w:sz w:val="20"/>
-              </w:rPr>
-            </w:pPr>
-            <w:r>
-              <w:rPr>
-                <w:rFonts w:ascii="Arial" w:hAnsi="Arial" w:cs="Arial"/>
-                <w:b/>
-                <w:bCs/>
-                <w:spacing w:val="-2"/>
-                <w:sz w:val="20"/>
-              </w:rPr>
-              <w:t>SOFTWARE</w:t>
-            </w:r>
-          </w:p>
-        </w:tc>
-        <w:tc>
-          <w:tcPr>
-            <w:tcW w:w="1710" w:type="dxa"/>
-            <w:tcBorders>
-              <w:top w:val="single" w:sz="4" w:space="0" w:color="auto"/>
-              <w:left w:val="double" w:sz="6" w:space="0" w:color="auto"/>
-              <w:bottom w:val="single" w:sz="6" w:space="0" w:color="auto"/>
-            </w:tcBorders>
-          </w:tcPr>
-          <w:p>
-            <w:pPr>
-              <w:rPr>
-                <w:rFonts w:ascii="Arial" w:hAnsi="Arial" w:cs="Arial"/>
-                <w:spacing w:val="-2"/>
-                <w:sz w:val="20"/>
-              </w:rPr>
-            </w:pPr>
-          </w:p>
-        </w:tc>
-        <w:tc>
-          <w:tcPr>
-            <w:tcW w:w="1134" w:type="dxa"/>
-            <w:tcBorders>
-              <w:top w:val="single" w:sz="6" w:space="0" w:color="auto"/>
-              <w:left w:val="single" w:sz="6" w:space="0" w:color="auto"/>
-              <w:bottom w:val="single" w:sz="6" w:space="0" w:color="auto"/>
-            </w:tcBorders>
-          </w:tcPr>
-          <w:p>
-            <w:pPr>
-              <w:rPr>
-                <w:rFonts w:ascii="Arial" w:hAnsi="Arial" w:cs="Arial"/>
-                <w:spacing w:val="-2"/>
-                <w:sz w:val="20"/>
-              </w:rPr>
-            </w:pPr>
-          </w:p>
-        </w:tc>
-        <w:tc>
-          <w:tcPr>
-            <w:tcW w:w="2016" w:type="dxa"/>
-            <w:tcBorders>
-              <w:top w:val="single" w:sz="6" w:space="0" w:color="auto"/>
-              <w:left w:val="single" w:sz="6" w:space="0" w:color="auto"/>
-            </w:tcBorders>
-          </w:tcPr>
-          <w:p>
-            <w:pPr>
-              <w:rPr>
-                <w:rFonts w:ascii="Arial" w:hAnsi="Arial" w:cs="Arial"/>
-                <w:spacing w:val="-2"/>
-                <w:sz w:val="20"/>
-              </w:rPr>
-            </w:pPr>
-          </w:p>
-        </w:tc>
-        <w:tc>
-          <w:tcPr>
-            <w:tcW w:w="1900" w:type="dxa"/>
-            <w:tcBorders>
-              <w:top w:val="single" w:sz="6" w:space="0" w:color="auto"/>
-              <w:left w:val="single" w:sz="6" w:space="0" w:color="auto"/>
-            </w:tcBorders>
-          </w:tcPr>
-          <w:p>
-            <w:pPr>
-              <w:rPr>
-                <w:rFonts w:ascii="Arial" w:hAnsi="Arial" w:cs="Arial"/>
-                <w:spacing w:val="-2"/>
-                <w:sz w:val="20"/>
-              </w:rPr>
-            </w:pPr>
-          </w:p>
-        </w:tc>
-        <w:tc>
-          <w:tcPr>
-            <w:tcW w:w="2420" w:type="dxa"/>
-            <w:tcBorders>
-              <w:top w:val="single" w:sz="6" w:space="0" w:color="auto"/>
-              <w:left w:val="double" w:sz="6" w:space="0" w:color="auto"/>
-              <w:right w:val="double" w:sz="6" w:space="0" w:color="auto"/>
-            </w:tcBorders>
-          </w:tcPr>
-          <w:p>
-            <w:pPr>
-              <w:rPr>
-                <w:rFonts w:ascii="Arial" w:hAnsi="Arial" w:cs="Arial"/>
-                <w:b/>
-                <w:spacing w:val="-2"/>
-                <w:sz w:val="20"/>
-              </w:rPr>
-            </w:pPr>
-          </w:p>
-        </w:tc>
-      </w:tr>
-      <w:tr>
-        <w:trPr>
-          <w:cantSplit/>
-        </w:trPr>
-        <w:tc>
-          <w:tcPr>
-            <w:tcW w:w="1701" w:type="dxa"/>
-            <w:vMerge w:val="restart"/>
-            <w:tcBorders>
-              <w:top w:val="single" w:sz="6" w:space="0" w:color="auto"/>
-              <w:left w:val="double" w:sz="6" w:space="0" w:color="auto"/>
-            </w:tcBorders>
-            <w:vAlign w:val="center"/>
-          </w:tcPr>
-          <w:p>
-            <w:pPr>
-              <w:rPr>
-                <w:rFonts w:ascii="Arial" w:hAnsi="Arial" w:cs="Arial"/>
-                <w:b/>
-                <w:bCs/>
-                <w:spacing w:val="-2"/>
-                <w:sz w:val="20"/>
-              </w:rPr>
-            </w:pPr>
-            <w:r>
-              <w:rPr>
-                <w:rFonts w:ascii="Arial" w:hAnsi="Arial" w:cs="Arial"/>
-                <w:b/>
-                <w:bCs/>
-                <w:spacing w:val="-2"/>
-                <w:sz w:val="20"/>
-              </w:rPr>
-              <w:t>BIBLIOGRAFÍA</w:t>
-            </w:r>
-          </w:p>
-        </w:tc>
-        <w:tc>
-          <w:tcPr>
-            <w:tcW w:w="2093" w:type="dxa"/>
-            <w:tcBorders>
-              <w:top w:val="single" w:sz="6" w:space="0" w:color="auto"/>
-              <w:left w:val="single" w:sz="6" w:space="0" w:color="auto"/>
-              <w:bottom w:val="single" w:sz="6" w:space="0" w:color="auto"/>
-              <w:right w:val="double" w:sz="6" w:space="0" w:color="auto"/>
-            </w:tcBorders>
-          </w:tcPr>
-          <w:p>
-            <w:pPr>
-              <w:rPr>
-                <w:rFonts w:ascii="Arial" w:hAnsi="Arial" w:cs="Arial"/>
-                <w:b/>
-                <w:bCs/>
-                <w:spacing w:val="-2"/>
-                <w:sz w:val="20"/>
-              </w:rPr>
-            </w:pPr>
-            <w:r>
-              <w:rPr>
-                <w:rFonts w:ascii="Arial" w:hAnsi="Arial" w:cs="Arial"/>
-                <w:b/>
-                <w:bCs/>
-                <w:spacing w:val="-2"/>
-                <w:sz w:val="20"/>
-              </w:rPr>
-              <w:t>SUSCRIPCIONES</w:t>
-            </w:r>
-          </w:p>
-        </w:tc>
-        <w:tc>
-          <w:tcPr>
-            <w:tcW w:w="1710" w:type="dxa"/>
-            <w:tcBorders>
-              <w:top w:val="single" w:sz="6" w:space="0" w:color="auto"/>
-              <w:left w:val="single" w:sz="6" w:space="0" w:color="auto"/>
-              <w:bottom w:val="single" w:sz="6" w:space="0" w:color="auto"/>
-            </w:tcBorders>
-          </w:tcPr>
-          <w:p>
-            <w:pPr>
-              <w:rPr>
-                <w:rFonts w:ascii="Arial" w:hAnsi="Arial" w:cs="Arial"/>
-                <w:spacing w:val="-2"/>
-                <w:sz w:val="20"/>
-              </w:rPr>
-            </w:pPr>
-          </w:p>
-        </w:tc>
-        <w:tc>
-          <w:tcPr>
-            <w:tcW w:w="1134" w:type="dxa"/>
-            <w:tcBorders>
-              <w:top w:val="single" w:sz="6" w:space="0" w:color="auto"/>
-              <w:left w:val="single" w:sz="6" w:space="0" w:color="auto"/>
-              <w:bottom w:val="single" w:sz="4" w:space="0" w:color="auto"/>
-            </w:tcBorders>
-          </w:tcPr>
-          <w:p>
-            <w:pPr>
-              <w:rPr>
-                <w:rFonts w:ascii="Arial" w:hAnsi="Arial" w:cs="Arial"/>
-                <w:spacing w:val="-2"/>
-                <w:sz w:val="20"/>
-              </w:rPr>
-            </w:pPr>
-          </w:p>
-        </w:tc>
-        <w:tc>
-          <w:tcPr>
-            <w:tcW w:w="2016" w:type="dxa"/>
-            <w:tcBorders>
-              <w:top w:val="single" w:sz="6" w:space="0" w:color="auto"/>
-              <w:left w:val="single" w:sz="6" w:space="0" w:color="auto"/>
-            </w:tcBorders>
-          </w:tcPr>
-          <w:p>
-            <w:pPr>
-              <w:rPr>
-                <w:rFonts w:ascii="Arial" w:hAnsi="Arial" w:cs="Arial"/>
-                <w:spacing w:val="-2"/>
-                <w:sz w:val="20"/>
-              </w:rPr>
-            </w:pPr>
-          </w:p>
-        </w:tc>
-        <w:tc>
-          <w:tcPr>
-            <w:tcW w:w="1900" w:type="dxa"/>
-            <w:tcBorders>
-              <w:top w:val="single" w:sz="6" w:space="0" w:color="auto"/>
-              <w:left w:val="single" w:sz="6" w:space="0" w:color="auto"/>
-            </w:tcBorders>
-          </w:tcPr>
-          <w:p>
-            <w:pPr>
-              <w:rPr>
-                <w:rFonts w:ascii="Arial" w:hAnsi="Arial" w:cs="Arial"/>
-                <w:spacing w:val="-2"/>
-                <w:sz w:val="20"/>
-              </w:rPr>
-            </w:pPr>
-          </w:p>
-        </w:tc>
-        <w:tc>
-          <w:tcPr>
-            <w:tcW w:w="2420" w:type="dxa"/>
-            <w:tcBorders>
-              <w:top w:val="single" w:sz="6" w:space="0" w:color="auto"/>
-              <w:left w:val="double" w:sz="6" w:space="0" w:color="auto"/>
-              <w:right w:val="double" w:sz="6" w:space="0" w:color="auto"/>
-            </w:tcBorders>
-          </w:tcPr>
-          <w:p>
-            <w:pPr>
-              <w:rPr>
-                <w:rFonts w:ascii="Arial" w:hAnsi="Arial" w:cs="Arial"/>
-                <w:b/>
-                <w:spacing w:val="-2"/>
-                <w:sz w:val="20"/>
-              </w:rPr>
-            </w:pPr>
-          </w:p>
-        </w:tc>
-      </w:tr>
-      <w:tr>
-        <w:trPr>
-          <w:cantSplit/>
-        </w:trPr>
-        <w:tc>
-          <w:tcPr>
-            <w:tcW w:w="1701" w:type="dxa"/>
-            <w:vMerge/>
-            <w:tcBorders>
-              <w:left w:val="double" w:sz="6" w:space="0" w:color="auto"/>
-            </w:tcBorders>
-          </w:tcPr>
-          <w:p>
-            <w:pPr>
-              <w:rPr>
-                <w:rFonts w:ascii="Arial" w:hAnsi="Arial" w:cs="Arial"/>
-                <w:b/>
-                <w:bCs/>
-                <w:spacing w:val="-2"/>
-                <w:sz w:val="20"/>
-              </w:rPr>
-            </w:pPr>
-          </w:p>
-        </w:tc>
-        <w:tc>
-          <w:tcPr>
-            <w:tcW w:w="2093" w:type="dxa"/>
-            <w:tcBorders>
-              <w:top w:val="single" w:sz="6" w:space="0" w:color="auto"/>
-              <w:left w:val="single" w:sz="6" w:space="0" w:color="auto"/>
-              <w:right w:val="double" w:sz="6" w:space="0" w:color="auto"/>
-            </w:tcBorders>
-          </w:tcPr>
-          <w:p>
-            <w:pPr>
-              <w:rPr>
-                <w:rFonts w:ascii="Arial" w:hAnsi="Arial" w:cs="Arial"/>
-                <w:b/>
-                <w:bCs/>
-                <w:spacing w:val="-2"/>
-                <w:sz w:val="20"/>
-              </w:rPr>
-            </w:pPr>
-            <w:r>
-              <w:rPr>
-                <w:rFonts w:ascii="Arial" w:hAnsi="Arial" w:cs="Arial"/>
-                <w:b/>
-                <w:bCs/>
-                <w:spacing w:val="-2"/>
-                <w:sz w:val="20"/>
-              </w:rPr>
-              <w:t>LIBROS</w:t>
-            </w:r>
-          </w:p>
-        </w:tc>
-        <w:tc>
-          <w:tcPr>
-            <w:tcW w:w="1710" w:type="dxa"/>
-            <w:tcBorders>
-              <w:left w:val="single" w:sz="6" w:space="0" w:color="auto"/>
-              <w:bottom w:val="single" w:sz="6" w:space="0" w:color="auto"/>
-              <w:right w:val="single" w:sz="4" w:space="0" w:color="auto"/>
-            </w:tcBorders>
-          </w:tcPr>
-          <w:p>
-            <w:pPr>
-              <w:rPr>
-                <w:rFonts w:ascii="Arial" w:hAnsi="Arial" w:cs="Arial"/>
-                <w:spacing w:val="-2"/>
-                <w:sz w:val="20"/>
-              </w:rPr>
-            </w:pPr>
-          </w:p>
-        </w:tc>
-        <w:tc>
-          <w:tcPr>
-            <w:tcW w:w="1134" w:type="dxa"/>
-            <w:tcBorders>
-              <w:top w:val="single" w:sz="4" w:space="0" w:color="auto"/>
-              <w:left w:val="single" w:sz="4" w:space="0" w:color="auto"/>
-              <w:bottom w:val="single" w:sz="4" w:space="0" w:color="auto"/>
-              <w:right w:val="single" w:sz="4" w:space="0" w:color="auto"/>
-            </w:tcBorders>
-          </w:tcPr>
-          <w:p>
-            <w:pPr>
-              <w:rPr>
-                <w:rFonts w:ascii="Arial" w:hAnsi="Arial" w:cs="Arial"/>
-                <w:spacing w:val="-2"/>
-                <w:sz w:val="20"/>
-              </w:rPr>
-            </w:pPr>
-          </w:p>
-        </w:tc>
-        <w:tc>
-          <w:tcPr>
-            <w:tcW w:w="2016" w:type="dxa"/>
-            <w:tcBorders>
-              <w:top w:val="single" w:sz="6" w:space="0" w:color="auto"/>
-              <w:left w:val="single" w:sz="4" w:space="0" w:color="auto"/>
-            </w:tcBorders>
-          </w:tcPr>
-          <w:p>
-            <w:pPr>
-              <w:rPr>
-                <w:rFonts w:ascii="Arial" w:hAnsi="Arial" w:cs="Arial"/>
-                <w:spacing w:val="-2"/>
-                <w:sz w:val="20"/>
-              </w:rPr>
-            </w:pPr>
-          </w:p>
-        </w:tc>
-        <w:tc>
-          <w:tcPr>
-            <w:tcW w:w="1900" w:type="dxa"/>
-            <w:tcBorders>
-              <w:top w:val="single" w:sz="6" w:space="0" w:color="auto"/>
-              <w:left w:val="single" w:sz="6" w:space="0" w:color="auto"/>
-            </w:tcBorders>
-          </w:tcPr>
-          <w:p>
-            <w:pPr>
-              <w:rPr>
-                <w:rFonts w:ascii="Arial" w:hAnsi="Arial" w:cs="Arial"/>
-                <w:spacing w:val="-2"/>
-                <w:sz w:val="20"/>
-              </w:rPr>
-            </w:pPr>
-          </w:p>
-        </w:tc>
-        <w:tc>
-          <w:tcPr>
-            <w:tcW w:w="2420" w:type="dxa"/>
-            <w:tcBorders>
-              <w:top w:val="single" w:sz="6" w:space="0" w:color="auto"/>
-              <w:left w:val="double" w:sz="6" w:space="0" w:color="auto"/>
-              <w:right w:val="double" w:sz="6" w:space="0" w:color="auto"/>
-            </w:tcBorders>
-          </w:tcPr>
-          <w:p>
-            <w:pPr>
-              <w:rPr>
-                <w:rFonts w:ascii="Arial" w:hAnsi="Arial" w:cs="Arial"/>
-                <w:b/>
-                <w:spacing w:val="-2"/>
-                <w:sz w:val="20"/>
-              </w:rPr>
-            </w:pPr>
-          </w:p>
-        </w:tc>
-      </w:tr>
-      <w:tr>
-        <w:trPr>
-          <w:cantSplit/>
-        </w:trPr>
-        <w:tc>
-          <w:tcPr>
-            <w:tcW w:w="3794" w:type="dxa"/>
-            <w:gridSpan w:val="2"/>
-            <w:tcBorders>
-              <w:top w:val="single" w:sz="6" w:space="0" w:color="auto"/>
-              <w:left w:val="double" w:sz="6" w:space="0" w:color="auto"/>
-            </w:tcBorders>
-          </w:tcPr>
-          <w:p>
-            <w:pPr>
-              <w:rPr>
-                <w:rFonts w:ascii="Arial" w:hAnsi="Arial" w:cs="Arial"/>
-                <w:b/>
-                <w:bCs/>
-                <w:spacing w:val="-2"/>
-                <w:sz w:val="20"/>
-              </w:rPr>
-            </w:pPr>
-            <w:r>
-              <w:rPr>
-                <w:rFonts w:ascii="Arial" w:hAnsi="Arial" w:cs="Arial"/>
-                <w:b/>
-                <w:bCs/>
-                <w:spacing w:val="-2"/>
-                <w:sz w:val="20"/>
-              </w:rPr>
-              <w:t>OTROS (DISCRIMINAR)</w:t>
-            </w:r>
-          </w:p>
-        </w:tc>
-        <w:tc>
-          <w:tcPr>
-            <w:tcW w:w="1710" w:type="dxa"/>
-            <w:tcBorders>
-              <w:left w:val="double" w:sz="6" w:space="0" w:color="auto"/>
-            </w:tcBorders>
-          </w:tcPr>
-          <w:p>
-            <w:pPr>
-              <w:rPr>
-                <w:rFonts w:ascii="Arial" w:hAnsi="Arial" w:cs="Arial"/>
-                <w:spacing w:val="-2"/>
-                <w:sz w:val="20"/>
-              </w:rPr>
-            </w:pPr>
-          </w:p>
-        </w:tc>
-        <w:tc>
-          <w:tcPr>
-            <w:tcW w:w="1134" w:type="dxa"/>
-            <w:tcBorders>
-              <w:top w:val="single" w:sz="4" w:space="0" w:color="auto"/>
-              <w:left w:val="single" w:sz="6" w:space="0" w:color="auto"/>
-            </w:tcBorders>
-          </w:tcPr>
-          <w:p>
-            <w:pPr>
-              <w:rPr>
-                <w:rFonts w:ascii="Arial" w:hAnsi="Arial" w:cs="Arial"/>
-                <w:spacing w:val="-2"/>
-                <w:sz w:val="20"/>
-              </w:rPr>
-            </w:pPr>
-          </w:p>
-        </w:tc>
-        <w:tc>
-          <w:tcPr>
-            <w:tcW w:w="2016" w:type="dxa"/>
-            <w:tcBorders>
-              <w:top w:val="single" w:sz="6" w:space="0" w:color="auto"/>
-              <w:left w:val="single" w:sz="6" w:space="0" w:color="auto"/>
-            </w:tcBorders>
-          </w:tcPr>
-          <w:p>
-            <w:pPr>
-              <w:rPr>
-                <w:rFonts w:ascii="Arial" w:hAnsi="Arial" w:cs="Arial"/>
-                <w:spacing w:val="-2"/>
-                <w:sz w:val="20"/>
-              </w:rPr>
-            </w:pPr>
-          </w:p>
-        </w:tc>
-        <w:tc>
-          <w:tcPr>
-            <w:tcW w:w="1900" w:type="dxa"/>
-            <w:tcBorders>
-              <w:top w:val="single" w:sz="6" w:space="0" w:color="auto"/>
-              <w:left w:val="single" w:sz="6" w:space="0" w:color="auto"/>
-            </w:tcBorders>
-          </w:tcPr>
-          <w:p>
-            <w:pPr>
-              <w:rPr>
-                <w:rFonts w:ascii="Arial" w:hAnsi="Arial" w:cs="Arial"/>
-                <w:spacing w:val="-2"/>
-                <w:sz w:val="20"/>
-              </w:rPr>
-            </w:pPr>
-          </w:p>
-        </w:tc>
-        <w:tc>
-          <w:tcPr>
-            <w:tcW w:w="2420" w:type="dxa"/>
-            <w:tcBorders>
-              <w:top w:val="single" w:sz="6" w:space="0" w:color="auto"/>
-              <w:left w:val="double" w:sz="6" w:space="0" w:color="auto"/>
-              <w:right w:val="double" w:sz="6" w:space="0" w:color="auto"/>
-            </w:tcBorders>
-          </w:tcPr>
-          <w:p>
-            <w:pPr>
-              <w:rPr>
-                <w:rFonts w:ascii="Arial" w:hAnsi="Arial" w:cs="Arial"/>
-                <w:b/>
-                <w:spacing w:val="-2"/>
-                <w:sz w:val="20"/>
-              </w:rPr>
-            </w:pPr>
-          </w:p>
-        </w:tc>
-      </w:tr>
-      <w:tr>
-        <w:trPr>
-          <w:cantSplit/>
-        </w:trPr>
-        <w:tc>
-          <w:tcPr>
-            <w:tcW w:w="3794" w:type="dxa"/>
-            <w:gridSpan w:val="2"/>
-            <w:tcBorders>
-              <w:top w:val="double" w:sz="6" w:space="0" w:color="auto"/>
-              <w:left w:val="double" w:sz="6" w:space="0" w:color="auto"/>
-              <w:bottom w:val="double" w:sz="6" w:space="0" w:color="auto"/>
-            </w:tcBorders>
-          </w:tcPr>
-          <w:p>
-            <w:pPr>
-              <w:rPr>
-                <w:rFonts w:ascii="Arial" w:hAnsi="Arial" w:cs="Arial"/>
-                <w:b/>
-                <w:spacing w:val="-2"/>
-                <w:sz w:val="20"/>
-              </w:rPr>
-            </w:pPr>
-            <w:r>
-              <w:rPr>
-                <w:rFonts w:ascii="Arial" w:hAnsi="Arial" w:cs="Arial"/>
-                <w:b/>
-                <w:spacing w:val="-2"/>
-                <w:sz w:val="20"/>
-              </w:rPr>
-              <w:t>TOTAL</w:t>
-            </w:r>
-          </w:p>
-        </w:tc>
-        <w:tc>
-          <w:tcPr>
-            <w:tcW w:w="1710" w:type="dxa"/>
-            <w:tcBorders>
-              <w:top w:val="double" w:sz="6" w:space="0" w:color="auto"/>
-              <w:left w:val="double" w:sz="6" w:space="0" w:color="auto"/>
-              <w:bottom w:val="double" w:sz="6" w:space="0" w:color="auto"/>
-            </w:tcBorders>
-          </w:tcPr>
-          <w:p>
-            <w:pPr>
-              <w:rPr>
-                <w:rFonts w:ascii="Arial" w:hAnsi="Arial" w:cs="Arial"/>
-                <w:b/>
-                <w:spacing w:val="-2"/>
-                <w:sz w:val="20"/>
-                <w:highlight w:val="yellow"/>
-              </w:rPr>
-            </w:pPr>
-          </w:p>
-        </w:tc>
-        <w:tc>
-          <w:tcPr>
-            <w:tcW w:w="1134" w:type="dxa"/>
-            <w:tcBorders>
-              <w:top w:val="double" w:sz="6" w:space="0" w:color="auto"/>
-              <w:left w:val="single" w:sz="6" w:space="0" w:color="auto"/>
-              <w:bottom w:val="double" w:sz="6" w:space="0" w:color="auto"/>
-            </w:tcBorders>
-          </w:tcPr>
-          <w:p>
-            <w:pPr>
-              <w:rPr>
-                <w:rFonts w:ascii="Arial" w:hAnsi="Arial" w:cs="Arial"/>
-                <w:b/>
-                <w:spacing w:val="-2"/>
-                <w:sz w:val="20"/>
-              </w:rPr>
-            </w:pPr>
-          </w:p>
-        </w:tc>
-        <w:tc>
-          <w:tcPr>
-            <w:tcW w:w="2016" w:type="dxa"/>
-            <w:tcBorders>
-              <w:top w:val="double" w:sz="6" w:space="0" w:color="auto"/>
-              <w:left w:val="single" w:sz="6" w:space="0" w:color="auto"/>
-              <w:bottom w:val="double" w:sz="6" w:space="0" w:color="auto"/>
-            </w:tcBorders>
-          </w:tcPr>
-          <w:p>
-            <w:pPr>
-              <w:rPr>
-                <w:rFonts w:ascii="Arial" w:hAnsi="Arial" w:cs="Arial"/>
-                <w:b/>
-                <w:spacing w:val="-2"/>
-                <w:sz w:val="20"/>
-              </w:rPr>
-            </w:pPr>
-          </w:p>
-        </w:tc>
-        <w:tc>
-          <w:tcPr>
-            <w:tcW w:w="1900" w:type="dxa"/>
-            <w:tcBorders>
-              <w:top w:val="double" w:sz="6" w:space="0" w:color="auto"/>
-              <w:left w:val="single" w:sz="6" w:space="0" w:color="auto"/>
-              <w:bottom w:val="double" w:sz="6" w:space="0" w:color="auto"/>
-            </w:tcBorders>
-          </w:tcPr>
-          <w:p>
-            <w:pPr>
-              <w:rPr>
-                <w:rFonts w:ascii="Arial" w:hAnsi="Arial" w:cs="Arial"/>
-                <w:b/>
-                <w:spacing w:val="-2"/>
-                <w:sz w:val="20"/>
-              </w:rPr>
-            </w:pPr>
-          </w:p>
-        </w:tc>
-        <w:tc>
-          <w:tcPr>
-            <w:tcW w:w="2420" w:type="dxa"/>
-            <w:tcBorders>
-              <w:top w:val="double" w:sz="6" w:space="0" w:color="auto"/>
-              <w:left w:val="single" w:sz="6" w:space="0" w:color="auto"/>
-              <w:bottom w:val="double" w:sz="6" w:space="0" w:color="auto"/>
-              <w:right w:val="double" w:sz="6" w:space="0" w:color="auto"/>
-            </w:tcBorders>
-          </w:tcPr>
-          <w:p>
-            <w:pPr>
-              <w:keepNext/>
-              <w:rPr>
-                <w:rFonts w:ascii="Arial" w:hAnsi="Arial" w:cs="Arial"/>
-                <w:b/>
-                <w:spacing w:val="-2"/>
-                <w:sz w:val="20"/>
-              </w:rPr>
-            </w:pPr>
-          </w:p>
-        </w:tc>
-      </w:tr>
-    </w:tbl>
-    <w:p>
-      <w:pPr>
-        <w:pStyle w:val="Descripcin"/>
-        <w:jc w:val="center"/>
-        <w:rPr>
-          <w:rFonts w:ascii="Arial" w:hAnsi="Arial" w:cs="Arial"/>
-          <w:lang w:val="es-CO"/>
-        </w:rPr>
-      </w:pPr>
-      <w:r>
-        <w:rPr>
-          <w:rFonts w:ascii="Arial" w:hAnsi="Arial" w:cs="Arial"/>
-          <w:lang w:val="es-CO"/>
-        </w:rPr>
-        <w:t xml:space="preserve">Tabla </w:t>
-      </w:r>
-      <w:r>
-        <w:rPr>
-          <w:rFonts w:ascii="Arial" w:hAnsi="Arial" w:cs="Arial"/>
-        </w:rPr>
-        <w:fldChar w:fldCharType="begin"/>
-      </w:r>
-      <w:r>
-        <w:rPr>
-          <w:rFonts w:ascii="Arial" w:hAnsi="Arial" w:cs="Arial"/>
-          <w:lang w:val="es-CO"/>
-        </w:rPr>
-        <w:instrText xml:space="preserve"> SEQ Tabla \* ARABIC </w:instrText>
-      </w:r>
-      <w:r>
-        <w:rPr>
-          <w:rFonts w:ascii="Arial" w:hAnsi="Arial" w:cs="Arial"/>
-        </w:rPr>
-        <w:fldChar w:fldCharType="separate"/>
-      </w:r>
-      <w:r>
-        <w:rPr>
-          <w:rFonts w:ascii="Arial" w:hAnsi="Arial" w:cs="Arial"/>
-          <w:lang w:val="es-CO"/>
-        </w:rPr>
-        <w:t>1</w:t>
-      </w:r>
-      <w:r>
-        <w:rPr>
-          <w:rFonts w:ascii="Arial" w:hAnsi="Arial" w:cs="Arial"/>
-        </w:rPr>
-        <w:fldChar w:fldCharType="end"/>
-      </w:r>
-      <w:r>
-        <w:rPr>
-          <w:rFonts w:ascii="Arial" w:hAnsi="Arial" w:cs="Arial"/>
-          <w:lang w:val="es-CO"/>
-        </w:rPr>
-        <w:t>: Tabla de Presupuesto del Proyecto</w:t>
-      </w:r>
-    </w:p>
-    <w:p>
-      <w:pPr>
-        <w:rPr>
-          <w:rFonts w:ascii="Arial" w:hAnsi="Arial" w:cs="Arial"/>
-          <w:lang w:val="es-CO"/>
-        </w:rPr>
-        <w:sectPr>
-          <w:pgSz w:w="15842" w:h="12242" w:orient="landscape" w:code="1"/>
-          <w:pgMar w:top="1701" w:right="1418" w:bottom="1701" w:left="1418" w:header="709" w:footer="709" w:gutter="0"/>
-          <w:cols w:space="708"/>
-          <w:docGrid w:linePitch="360"/>
-        </w:sectPr>
-      </w:pPr>
-    </w:p>
-    <w:p>
-      <w:pPr>
-        <w:rPr>
-          <w:rFonts w:ascii="Arial" w:hAnsi="Arial" w:cs="Arial"/>
-          <w:lang w:val="es-CO"/>
-        </w:rPr>
-      </w:pPr>
-    </w:p>
-    <w:p>
-      <w:pPr>
-        <w:pStyle w:val="Ttulo1"/>
-        <w:rPr>
-          <w:i w:val="0"/>
-          <w:iCs w:val="0"/>
-          <w:sz w:val="28"/>
-        </w:rPr>
-      </w:pPr>
-      <w:bookmarkStart w:id="22" w:name="_Toc413857958"/>
-      <w:r>
-        <w:rPr>
-          <w:i w:val="0"/>
-          <w:iCs w:val="0"/>
-          <w:sz w:val="28"/>
-        </w:rPr>
-        <w:t>RESULTADOS, ALCANCES E IMPACTOS ESPERADOS</w:t>
-      </w:r>
-      <w:bookmarkEnd w:id="22"/>
-    </w:p>
-    <w:p>
-      <w:pPr>
-        <w:rPr>
-          <w:rFonts w:ascii="Arial" w:hAnsi="Arial" w:cs="Arial"/>
-        </w:rPr>
       </w:pPr>
     </w:p>
     <w:p>
@@ -7197,7 +4782,7 @@
           <w:sz w:val="22"/>
           <w:lang w:val="es-ES"/>
         </w:rPr>
-        <w:t>Los Impactos son los e</w:t>
+        <w:t xml:space="preserve">Los resultados son los </w:t>
       </w:r>
       <w:r>
         <w:rPr>
@@ -7206,7 +4791,7 @@
           <w:sz w:val="22"/>
           <w:lang w:val="es-ES"/>
         </w:rPr>
-        <w:t>fectos que se esperan se den sobre los diferentes actores benefiarios del proyecto</w:t>
+        <w:t>logros observables (mesurables) del proyecto</w:t>
       </w:r>
       <w:r>
         <w:rPr>
@@ -7215,80 +4800,33 @@
           <w:sz w:val="22"/>
           <w:lang w:val="es-ES"/>
         </w:rPr>
-        <w:t>. Pueden ser de diferentes tipos: sociales (mejoramiento del bienestar o la calidad de vida), técnicos (mejoramiento de procesos), económicos (incremento en ongresos, decremento de los costos) ambientales (conservación de los recursos naturales)</w:t>
-      </w:r>
-    </w:p>
-    <w:p>
-      <w:pPr>
+        <w:t xml:space="preserve"> ya sea</w:t>
+      </w:r>
+      <w:r>
         <w:rPr>
           <w:rFonts w:ascii="Arial" w:hAnsi="Arial" w:cs="Arial"/>
           <w:color w:val="365F91" w:themeColor="accent1" w:themeShade="BF"/>
           <w:sz w:val="22"/>
           <w:lang w:val="es-ES"/>
         </w:rPr>
-      </w:pPr>
-    </w:p>
-    <w:p>
-      <w:pPr>
+        <w:t>n materiales o cualitativos.</w:t>
+      </w:r>
+      <w:r>
         <w:rPr>
           <w:rFonts w:ascii="Arial" w:hAnsi="Arial" w:cs="Arial"/>
           <w:color w:val="365F91" w:themeColor="accent1" w:themeShade="BF"/>
           <w:sz w:val="22"/>
           <w:lang w:val="es-ES"/>
         </w:rPr>
-      </w:pPr>
-      <w:r>
+        <w:t xml:space="preserve"> </w:t>
+      </w:r>
+    </w:p>
+    <w:p>
+      <w:pPr>
+        <w:jc w:val="both"/>
         <w:rPr>
           <w:rFonts w:ascii="Arial" w:hAnsi="Arial" w:cs="Arial"/>
           <w:color w:val="365F91" w:themeColor="accent1" w:themeShade="BF"/>
-          <w:sz w:val="22"/>
-          <w:lang w:val="es-ES"/>
-        </w:rPr>
-        <w:t xml:space="preserve">Los resultados son los </w:t>
-      </w:r>
-      <w:r>
-        <w:rPr>
-          <w:rFonts w:ascii="Arial" w:hAnsi="Arial" w:cs="Arial"/>
-          <w:color w:val="365F91" w:themeColor="accent1" w:themeShade="BF"/>
-          <w:sz w:val="22"/>
-          <w:lang w:val="es-ES"/>
-        </w:rPr>
-        <w:t>logros observables (mesurables) del proyecto</w:t>
-      </w:r>
-      <w:r>
-        <w:rPr>
-          <w:rFonts w:ascii="Arial" w:hAnsi="Arial" w:cs="Arial"/>
-          <w:color w:val="365F91" w:themeColor="accent1" w:themeShade="BF"/>
-          <w:sz w:val="22"/>
-          <w:lang w:val="es-ES"/>
-        </w:rPr>
-        <w:t xml:space="preserve"> ya sea</w:t>
-      </w:r>
-      <w:r>
-        <w:rPr>
-          <w:rFonts w:ascii="Arial" w:hAnsi="Arial" w:cs="Arial"/>
-          <w:color w:val="365F91" w:themeColor="accent1" w:themeShade="BF"/>
-          <w:sz w:val="22"/>
-          <w:lang w:val="es-ES"/>
-        </w:rPr>
-        <w:t>n materiales o cualitativos.</w:t>
-      </w:r>
-      <w:r>
-        <w:rPr>
-          <w:rFonts w:ascii="Arial" w:hAnsi="Arial" w:cs="Arial"/>
-          <w:color w:val="365F91" w:themeColor="accent1" w:themeShade="BF"/>
-          <w:sz w:val="22"/>
-          <w:lang w:val="es-ES"/>
-        </w:rPr>
-        <w:t xml:space="preserve"> </w:t>
-      </w:r>
-    </w:p>
-    <w:p>
-      <w:pPr>
-        <w:rPr>
-          <w:rFonts w:ascii="Arial" w:hAnsi="Arial" w:cs="Arial"/>
-          <w:color w:val="365F91" w:themeColor="accent1" w:themeShade="BF"/>
-          <w:sz w:val="22"/>
           <w:lang w:val="es-ES"/>
         </w:rPr>
       </w:pPr>
@@ -7517,8 +5055,17 @@
               <w:rPr>
                 <w:rFonts w:ascii="Arial" w:hAnsi="Arial" w:cs="Arial"/>
                 <w:sz w:val="20"/>
-              </w:rPr>
-            </w:pPr>
+                <w:lang w:val="es-419"/>
+              </w:rPr>
+            </w:pPr>
+            <w:r>
+              <w:rPr>
+                <w:rFonts w:ascii="Arial" w:hAnsi="Arial" w:cs="Arial"/>
+                <w:sz w:val="20"/>
+                <w:lang w:val="es-419"/>
+              </w:rPr>
+              <w:t>1</w:t>
+            </w:r>
           </w:p>
         </w:tc>
         <w:tc>
@@ -7530,6 +5077,7 @@
               <w:rPr>
                 <w:rFonts w:ascii="Arial" w:hAnsi="Arial" w:cs="Arial"/>
                 <w:sz w:val="20"/>
+                <w:lang w:val="es-419"/>
               </w:rPr>
             </w:pPr>
           </w:p>
@@ -7710,7 +5258,7 @@
           <w:rFonts w:ascii="Arial" w:hAnsi="Arial" w:cs="Arial"/>
           <w:lang w:val="es-ES"/>
         </w:rPr>
-        <w:t>2</w:t>
+        <w:t>1</w:t>
       </w:r>
       <w:r>
         <w:rPr>
@@ -7760,7 +5308,7 @@
           <w:sz w:val="28"/>
         </w:rPr>
       </w:pPr>
-      <w:bookmarkStart w:id="23" w:name="_Toc413857959"/>
+      <w:bookmarkStart w:id="18" w:name="_Toc413857959"/>
       <w:r>
         <w:rPr>
           <w:i w:val="0"/>
@@ -7769,14 +5317,22 @@
         </w:rPr>
         <w:t>CONCLUSIONES Y RECOMENDACIONES</w:t>
       </w:r>
-      <w:bookmarkEnd w:id="23"/>
-    </w:p>
-    <w:p>
-      <w:pPr>
-        <w:rPr>
-          <w:rFonts w:ascii="Arial" w:hAnsi="Arial" w:cs="Arial"/>
-        </w:rPr>
-      </w:pPr>
+      <w:bookmarkEnd w:id="18"/>
+    </w:p>
+    <w:p>
+      <w:pPr>
+        <w:rPr>
+          <w:rFonts w:ascii="Arial" w:hAnsi="Arial" w:cs="Arial"/>
+          <w:lang w:val="es-419"/>
+        </w:rPr>
+      </w:pPr>
+      <w:r>
+        <w:rPr>
+          <w:rFonts w:ascii="Arial" w:hAnsi="Arial" w:cs="Arial"/>
+          <w:lang w:val="es-419"/>
+        </w:rPr>
+        <w:t>N/A</w:t>
+      </w:r>
     </w:p>
     <w:p>
       <w:pPr>
@@ -7793,7 +5349,7 @@
           <w:iCs w:val="0"/>
         </w:rPr>
       </w:pPr>
-      <w:bookmarkStart w:id="24" w:name="_Toc413857960"/>
+      <w:bookmarkStart w:id="19" w:name="_Toc413857960"/>
       <w:r>
         <w:rPr>
           <w:i w:val="0"/>
@@ -7802,7 +5358,7 @@
         </w:rPr>
         <w:t>RESUMEN HOJAS DE VIDA</w:t>
       </w:r>
-      <w:bookmarkEnd w:id="24"/>
+      <w:bookmarkEnd w:id="19"/>
     </w:p>
     <w:p>
       <w:pPr>
@@ -7932,7 +5488,7 @@
                 <w:lang w:val="es-CO" w:eastAsia="es-CO"/>
               </w:rPr>
               <w:pict>
-                <v:rect id="Rectangle 11" o:spid="_x0000_s1026" style="position:absolute;margin-left:146.95pt;margin-top:3.8pt;width:65.55pt;height:75pt;z-index:251658752;visibility:visible;mso-position-horizontal-relative:text;mso-position-vertical-relative:text" o:gfxdata="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"/>
+                <v:rect id="Rectangle 11" o:spid="_x0000_s1026" style="position:absolute;margin-left:146.95pt;margin-top:3.8pt;width:65.55pt;height:75pt;z-index:251657216;visibility:visible;mso-position-horizontal-relative:text;mso-position-vertical-relative:text" o:gfxdata="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"/>
               </w:pict>
             </w:r>
             <w:r>
@@ -7942,7 +5498,7 @@
                 <w:lang w:val="es-419" w:eastAsia="es-419"/>
               </w:rPr>
               <w:drawing>
-                <wp:anchor distT="0" distB="0" distL="114300" distR="114300" simplePos="0" relativeHeight="251658752" behindDoc="0" locked="0" layoutInCell="1" allowOverlap="1">
+                <wp:anchor distT="0" distB="0" distL="114300" distR="114300" simplePos="0" relativeHeight="251658240" behindDoc="0" locked="0" layoutInCell="1" allowOverlap="1">
                   <wp:simplePos x="0" y="0"/>
                   <wp:positionH relativeFrom="column">
                     <wp:posOffset>1942465</wp:posOffset>
@@ -7965,7 +5521,7 @@
                           <pic:cNvPicPr/>
                         </pic:nvPicPr>
                         <pic:blipFill>
-                          <a:blip r:embed="rId11">
+                          <a:blip r:embed="rId9">
                             <a:extLst>
                               <a:ext uri="{28A0092B-C50C-407E-A947-70E740481C1C}">
                                 <a14:useLocalDpi xmlns:a14="http://schemas.microsoft.com/office/drawing/2010/main" val="0"/>
@@ -8492,7 +6048,7 @@
           <w:rFonts w:ascii="Arial" w:hAnsi="Arial" w:cs="Arial"/>
           <w:lang w:val="es-CO"/>
         </w:rPr>
-        <w:t>3</w:t>
+        <w:t>2</w:t>
       </w:r>
       <w:r>
         <w:rPr>
@@ -8643,7 +6199,7 @@
                 <w:lang w:val="es-CO" w:eastAsia="es-CO"/>
               </w:rPr>
               <w:pict>
-                <v:rect id="_x0000_s1027" style="position:absolute;margin-left:146.95pt;margin-top:3.8pt;width:65.55pt;height:75pt;z-index:251661824;visibility:visible;mso-position-horizontal-relative:text;mso-position-vertical-relative:text" o:gfxdata="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"/>
+                <v:rect id="_x0000_s1027" style="position:absolute;margin-left:146.95pt;margin-top:3.8pt;width:65.55pt;height:75pt;z-index:251658240;visibility:visible;mso-position-horizontal-relative:text;mso-position-vertical-relative:text" o:gfxdata="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"/>
               </w:pict>
             </w:r>
           </w:p>
@@ -8934,6 +6490,7 @@
                 <w:bCs/>
                 <w:sz w:val="20"/>
               </w:rPr>
+              <w:lastRenderedPageBreak/>
               <w:t>Descripción del Cargo Actual:</w:t>
             </w:r>
           </w:p>
@@ -9241,7 +6798,7 @@
                 <w:lang w:val="es-CO" w:eastAsia="es-CO"/>
               </w:rPr>
               <w:pict>
-                <v:rect id="_x0000_s1029" style="position:absolute;margin-left:146.95pt;margin-top:3.8pt;width:65.55pt;height:75pt;z-index:251663872;visibility:visible;mso-position-horizontal-relative:text;mso-position-vertical-relative:text" o:gfxdata="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"/>
+                <v:rect id="_x0000_s1029" style="position:absolute;margin-left:146.95pt;margin-top:3.8pt;width:65.55pt;height:75pt;z-index:251659264;visibility:visible;mso-position-horizontal-relative:text;mso-position-vertical-relative:text" o:gfxdata="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"/>
               </w:pict>
             </w:r>
           </w:p>
@@ -9734,8 +7291,8 @@
           <w:sz w:val="28"/>
         </w:rPr>
       </w:pPr>
-      <w:bookmarkStart w:id="25" w:name="_Toc67051788"/>
-      <w:bookmarkStart w:id="26" w:name="_Toc413857961"/>
+      <w:bookmarkStart w:id="20" w:name="_Toc67051788"/>
+      <w:bookmarkStart w:id="21" w:name="_Toc413857961"/>
       <w:r>
         <w:rPr>
           <w:i w:val="0"/>
@@ -9744,8 +7301,8 @@
         </w:rPr>
         <w:t>BIBLIOGRAFIA</w:t>
       </w:r>
-      <w:bookmarkEnd w:id="25"/>
-      <w:bookmarkEnd w:id="26"/>
+      <w:bookmarkEnd w:id="20"/>
+      <w:bookmarkEnd w:id="21"/>
     </w:p>
     <w:p>
       <w:pPr>
@@ -9755,79 +7312,20 @@
         </w:numPr>
         <w:rPr>
           <w:rFonts w:ascii="Arial" w:hAnsi="Arial" w:cs="Arial"/>
+        </w:rPr>
+      </w:pPr>
+      <w:r>
+        <w:rPr>
+          <w:rFonts w:ascii="Arial" w:hAnsi="Arial" w:cs="Arial"/>
           <w:sz w:val="20"/>
-        </w:rPr>
-      </w:pPr>
-      <w:r>
-        <w:rPr>
-          <w:rFonts w:ascii="Arial" w:hAnsi="Arial" w:cs="Arial"/>
-          <w:sz w:val="20"/>
-          <w:lang w:val="es-CO"/>
-        </w:rPr>
-        <w:t xml:space="preserve">[# REF]. &lt;Apellidos, Nombre autor 1&gt;&lt;Apellidos, Nombre autor 2&gt;. </w:t>
-      </w:r>
-      <w:r>
-        <w:rPr>
-          <w:rFonts w:ascii="Arial" w:hAnsi="Arial" w:cs="Arial"/>
-          <w:sz w:val="20"/>
-        </w:rPr>
-        <w:t>“Nombre de Libro” - &lt;Editorial&gt; &lt;Número de Páginas&gt; ISBN &lt;Número&gt;.</w:t>
-      </w:r>
-    </w:p>
-    <w:p>
-      <w:pPr>
-        <w:numPr>
-          <w:ilvl w:val="0"/>
-          <w:numId w:val="13"/>
-        </w:numPr>
-        <w:rPr>
-          <w:rFonts w:ascii="Arial" w:hAnsi="Arial" w:cs="Arial"/>
-          <w:sz w:val="20"/>
-        </w:rPr>
-      </w:pPr>
-      <w:r>
-        <w:rPr>
-          <w:rFonts w:ascii="Arial" w:hAnsi="Arial" w:cs="Arial"/>
-          <w:sz w:val="20"/>
-          <w:lang w:val="es-CO"/>
-        </w:rPr>
-        <w:t xml:space="preserve">[# REF]. &lt;Apellidos, Nombre autor 1&gt;&lt;Apellidos, Nombre autor 2&gt;. </w:t>
-      </w:r>
-      <w:r>
-        <w:rPr>
-          <w:rFonts w:ascii="Arial" w:hAnsi="Arial" w:cs="Arial"/>
-          <w:sz w:val="20"/>
-        </w:rPr>
-        <w:t>“Nombre de Libro” - &lt;Editorial&gt; &lt;Número de Páginas&gt; ISBN &lt;Número&gt;.</w:t>
-      </w:r>
-    </w:p>
-    <w:p>
-      <w:pPr>
-        <w:numPr>
-          <w:ilvl w:val="0"/>
-          <w:numId w:val="13"/>
-        </w:numPr>
-        <w:rPr>
-          <w:rFonts w:ascii="Arial" w:hAnsi="Arial" w:cs="Arial"/>
-        </w:rPr>
-      </w:pPr>
-      <w:r>
-        <w:rPr>
-          <w:rFonts w:ascii="Arial" w:hAnsi="Arial" w:cs="Arial"/>
-          <w:sz w:val="20"/>
-          <w:lang w:val="es-CO"/>
-        </w:rPr>
-        <w:t xml:space="preserve">[# REF]. &lt;Apellidos, Nombre autor 1&gt;&lt;Apellidos, Nombre autor 2&gt;. </w:t>
-      </w:r>
-      <w:r>
-        <w:rPr>
-          <w:rFonts w:ascii="Arial" w:hAnsi="Arial" w:cs="Arial"/>
-          <w:sz w:val="20"/>
-        </w:rPr>
-        <w:t>“Nombre de Libro” - &lt;Editorial&gt; &lt;Número de Páginas&gt; ISBN &lt;Número&gt;.</w:t>
+          <w:lang w:val="es-419"/>
+        </w:rPr>
+        <w:t>N/A</w:t>
       </w:r>
     </w:p>
     <w:sectPr>
+      <w:footerReference w:type="even" r:id="rId10"/>
+      <w:footerReference w:type="default" r:id="rId11"/>
       <w:pgSz w:w="12242" w:h="15842" w:code="1"/>
       <w:pgMar w:top="1418" w:right="1701" w:bottom="1418" w:left="1701" w:header="709" w:footer="709" w:gutter="0"/>
       <w:cols w:space="708"/>
@@ -9975,7 +7473,7 @@
                 <w:bCs/>
                 <w:sz w:val="20"/>
               </w:rPr>
-              <w:t>5</w:t>
+              <w:t>9</w:t>
             </w:r>
             <w:r>
               <w:rPr>
@@ -10028,7 +7526,7 @@
                 <w:bCs/>
                 <w:sz w:val="20"/>
               </w:rPr>
-              <w:t>10</w:t>
+              <w:t>9</w:t>
             </w:r>
             <w:r>
               <w:rPr>
@@ -13895,7 +11393,7 @@
 </file>
 
 <file path=customXml/itemProps1.xml><?xml version="1.0" encoding="utf-8"?>
-<ds:datastoreItem xmlns:ds="http://schemas.openxmlformats.org/officeDocument/2006/customXml" ds:itemID="{60A33FE9-A685-4F67-8452-372DD86FA924}">
+<ds:datastoreItem xmlns:ds="http://schemas.openxmlformats.org/officeDocument/2006/customXml" ds:itemID="{96443BD8-FE95-485F-8601-F1F09B97BC39}">
   <ds:schemaRefs>
     <ds:schemaRef ds:uri="http://schemas.openxmlformats.org/officeDocument/2006/bibliography"/>
   </ds:schemaRefs>

</xml_diff>